<commit_message>
Update 1 - Scheda Partecipante (Girolamo).docx
</commit_message>
<xml_diff>
--- a/Progetto/Schede partecipanti/1 - Scheda Partecipante (Girolamo).docx
+++ b/Progetto/Schede partecipanti/1 - Scheda Partecipante (Girolamo).docx
@@ -59,26 +59,14 @@
           <w:color w:val="1155CC"/>
           <w:sz w:val="80"/>
         </w:rPr>
-        <w:t xml:space="preserve">Test di </w:t>
-      </w:r>
-      <w:proofErr w:type="spellStart"/>
-      <w:r>
-        <w:rPr>
-          <w:rFonts w:ascii="Titillium Web" w:eastAsia="Titillium Web" w:hAnsi="Titillium Web" w:cs="Titillium Web"/>
-          <w:b/>
-          <w:color w:val="1155CC"/>
-          <w:sz w:val="80"/>
-        </w:rPr>
-        <w:t>Usabilità</w:t>
-      </w:r>
-      <w:proofErr w:type="spellEnd"/>
+        <w:t>Test di Usabilità</w:t>
+      </w:r>
     </w:p>
     <w:p>
       <w:pPr>
         <w:pStyle w:val="Standard"/>
         <w:ind w:right="1680"/>
       </w:pPr>
-      <w:proofErr w:type="spellStart"/>
       <w:r>
         <w:rPr>
           <w:rFonts w:ascii="Titillium Web" w:eastAsia="Titillium Web" w:hAnsi="Titillium Web" w:cs="Titillium Web"/>
@@ -86,169 +74,8 @@
           <w:color w:val="1155CC"/>
           <w:sz w:val="32"/>
         </w:rPr>
-        <w:t>Osserva</w:t>
-      </w:r>
-      <w:proofErr w:type="spellEnd"/>
-      <w:r>
-        <w:rPr>
-          <w:rFonts w:ascii="Titillium Web" w:eastAsia="Titillium Web" w:hAnsi="Titillium Web" w:cs="Titillium Web"/>
-          <w:b/>
-          <w:color w:val="1155CC"/>
-          <w:sz w:val="32"/>
-        </w:rPr>
-        <w:t xml:space="preserve"> come </w:t>
-      </w:r>
-      <w:proofErr w:type="spellStart"/>
-      <w:r>
-        <w:rPr>
-          <w:rFonts w:ascii="Titillium Web" w:eastAsia="Titillium Web" w:hAnsi="Titillium Web" w:cs="Titillium Web"/>
-          <w:b/>
-          <w:color w:val="1155CC"/>
-          <w:sz w:val="32"/>
-        </w:rPr>
-        <w:t>gli</w:t>
-      </w:r>
-      <w:proofErr w:type="spellEnd"/>
-      <w:r>
-        <w:rPr>
-          <w:rFonts w:ascii="Titillium Web" w:eastAsia="Titillium Web" w:hAnsi="Titillium Web" w:cs="Titillium Web"/>
-          <w:b/>
-          <w:color w:val="1155CC"/>
-          <w:sz w:val="32"/>
-        </w:rPr>
-        <w:t xml:space="preserve"> </w:t>
-      </w:r>
-      <w:proofErr w:type="spellStart"/>
-      <w:r>
-        <w:rPr>
-          <w:rFonts w:ascii="Titillium Web" w:eastAsia="Titillium Web" w:hAnsi="Titillium Web" w:cs="Titillium Web"/>
-          <w:b/>
-          <w:color w:val="1155CC"/>
-          <w:sz w:val="32"/>
-        </w:rPr>
-        <w:t>utenti</w:t>
-      </w:r>
-      <w:proofErr w:type="spellEnd"/>
-      <w:r>
-        <w:rPr>
-          <w:rFonts w:ascii="Titillium Web" w:eastAsia="Titillium Web" w:hAnsi="Titillium Web" w:cs="Titillium Web"/>
-          <w:b/>
-          <w:color w:val="1155CC"/>
-          <w:sz w:val="32"/>
-        </w:rPr>
-        <w:t xml:space="preserve"> </w:t>
-      </w:r>
-      <w:proofErr w:type="spellStart"/>
-      <w:r>
-        <w:rPr>
-          <w:rFonts w:ascii="Titillium Web" w:eastAsia="Titillium Web" w:hAnsi="Titillium Web" w:cs="Titillium Web"/>
-          <w:b/>
-          <w:color w:val="1155CC"/>
-          <w:sz w:val="32"/>
-        </w:rPr>
-        <w:t>interagiscono</w:t>
-      </w:r>
-      <w:proofErr w:type="spellEnd"/>
-      <w:r>
-        <w:rPr>
-          <w:rFonts w:ascii="Titillium Web" w:eastAsia="Titillium Web" w:hAnsi="Titillium Web" w:cs="Titillium Web"/>
-          <w:b/>
-          <w:color w:val="1155CC"/>
-          <w:sz w:val="32"/>
-        </w:rPr>
-        <w:t xml:space="preserve"> con un </w:t>
-      </w:r>
-      <w:proofErr w:type="spellStart"/>
-      <w:r>
-        <w:rPr>
-          <w:rFonts w:ascii="Titillium Web" w:eastAsia="Titillium Web" w:hAnsi="Titillium Web" w:cs="Titillium Web"/>
-          <w:b/>
-          <w:color w:val="1155CC"/>
-          <w:sz w:val="32"/>
-        </w:rPr>
-        <w:t>servizio</w:t>
-      </w:r>
-      <w:proofErr w:type="spellEnd"/>
-      <w:r>
-        <w:rPr>
-          <w:rFonts w:ascii="Titillium Web" w:eastAsia="Titillium Web" w:hAnsi="Titillium Web" w:cs="Titillium Web"/>
-          <w:b/>
-          <w:color w:val="1155CC"/>
-          <w:sz w:val="32"/>
-        </w:rPr>
-        <w:t xml:space="preserve"> </w:t>
-      </w:r>
-      <w:proofErr w:type="spellStart"/>
-      <w:r>
-        <w:rPr>
-          <w:rFonts w:ascii="Titillium Web" w:eastAsia="Titillium Web" w:hAnsi="Titillium Web" w:cs="Titillium Web"/>
-          <w:b/>
-          <w:color w:val="1155CC"/>
-          <w:sz w:val="32"/>
-        </w:rPr>
-        <w:t>digitale</w:t>
-      </w:r>
-      <w:proofErr w:type="spellEnd"/>
-      <w:r>
-        <w:rPr>
-          <w:rFonts w:ascii="Titillium Web" w:eastAsia="Titillium Web" w:hAnsi="Titillium Web" w:cs="Titillium Web"/>
-          <w:b/>
-          <w:color w:val="1155CC"/>
-          <w:sz w:val="32"/>
-        </w:rPr>
-        <w:t xml:space="preserve"> per </w:t>
-      </w:r>
-      <w:proofErr w:type="spellStart"/>
-      <w:r>
-        <w:rPr>
-          <w:rFonts w:ascii="Titillium Web" w:eastAsia="Titillium Web" w:hAnsi="Titillium Web" w:cs="Titillium Web"/>
-          <w:b/>
-          <w:color w:val="1155CC"/>
-          <w:sz w:val="32"/>
-        </w:rPr>
-        <w:t>renderlo</w:t>
-      </w:r>
-      <w:proofErr w:type="spellEnd"/>
-      <w:r>
-        <w:rPr>
-          <w:rFonts w:ascii="Titillium Web" w:eastAsia="Titillium Web" w:hAnsi="Titillium Web" w:cs="Titillium Web"/>
-          <w:b/>
-          <w:color w:val="1155CC"/>
-          <w:sz w:val="32"/>
-        </w:rPr>
-        <w:t xml:space="preserve"> </w:t>
-      </w:r>
-      <w:proofErr w:type="spellStart"/>
-      <w:r>
-        <w:rPr>
-          <w:rFonts w:ascii="Titillium Web" w:eastAsia="Titillium Web" w:hAnsi="Titillium Web" w:cs="Titillium Web"/>
-          <w:b/>
-          <w:color w:val="1155CC"/>
-          <w:sz w:val="32"/>
-        </w:rPr>
-        <w:t>più</w:t>
-      </w:r>
-      <w:proofErr w:type="spellEnd"/>
-      <w:r>
-        <w:rPr>
-          <w:rFonts w:ascii="Titillium Web" w:eastAsia="Titillium Web" w:hAnsi="Titillium Web" w:cs="Titillium Web"/>
-          <w:b/>
-          <w:color w:val="1155CC"/>
-          <w:sz w:val="32"/>
-        </w:rPr>
-        <w:t xml:space="preserve"> </w:t>
-      </w:r>
-      <w:proofErr w:type="spellStart"/>
-      <w:r>
-        <w:rPr>
-          <w:rFonts w:ascii="Titillium Web" w:eastAsia="Titillium Web" w:hAnsi="Titillium Web" w:cs="Titillium Web"/>
-          <w:b/>
-          <w:color w:val="1155CC"/>
-          <w:sz w:val="32"/>
-        </w:rPr>
-        <w:t>usabile</w:t>
-      </w:r>
-      <w:proofErr w:type="spellEnd"/>
+        <w:t>Osserva come gli utenti interagiscono con un servizio digitale per renderlo più usabile</w:t>
+      </w:r>
     </w:p>
     <w:p>
       <w:pPr>
@@ -293,77 +120,13 @@
         <w:pStyle w:val="Standard"/>
         <w:ind w:right="120"/>
       </w:pPr>
-      <w:proofErr w:type="spellStart"/>
       <w:r>
         <w:rPr>
           <w:rFonts w:ascii="Titillium Web" w:eastAsia="Titillium Web" w:hAnsi="Titillium Web" w:cs="Titillium Web"/>
           <w:color w:val="1155CC"/>
           <w:sz w:val="24"/>
         </w:rPr>
-        <w:t>rif</w:t>
-      </w:r>
-      <w:proofErr w:type="spellEnd"/>
-      <w:r>
-        <w:rPr>
-          <w:rFonts w:ascii="Titillium Web" w:eastAsia="Titillium Web" w:hAnsi="Titillium Web" w:cs="Titillium Web"/>
-          <w:color w:val="1155CC"/>
-          <w:sz w:val="24"/>
-        </w:rPr>
-        <w:t xml:space="preserve">.: </w:t>
-      </w:r>
-      <w:proofErr w:type="spellStart"/>
-      <w:r>
-        <w:rPr>
-          <w:rFonts w:ascii="Titillium Web" w:eastAsia="Titillium Web" w:hAnsi="Titillium Web" w:cs="Titillium Web"/>
-          <w:color w:val="1155CC"/>
-          <w:sz w:val="24"/>
-        </w:rPr>
-        <w:t>allegato</w:t>
-      </w:r>
-      <w:proofErr w:type="spellEnd"/>
-      <w:r>
-        <w:rPr>
-          <w:rFonts w:ascii="Titillium Web" w:eastAsia="Titillium Web" w:hAnsi="Titillium Web" w:cs="Titillium Web"/>
-          <w:color w:val="1155CC"/>
-          <w:sz w:val="24"/>
-        </w:rPr>
-        <w:t xml:space="preserve"> 1 del </w:t>
-      </w:r>
-      <w:proofErr w:type="spellStart"/>
-      <w:r>
-        <w:rPr>
-          <w:rFonts w:ascii="Titillium Web" w:eastAsia="Titillium Web" w:hAnsi="Titillium Web" w:cs="Titillium Web"/>
-          <w:color w:val="1155CC"/>
-          <w:sz w:val="24"/>
-        </w:rPr>
-        <w:t>Protocollo</w:t>
-      </w:r>
-      <w:proofErr w:type="spellEnd"/>
-      <w:r>
-        <w:rPr>
-          <w:rFonts w:ascii="Titillium Web" w:eastAsia="Titillium Web" w:hAnsi="Titillium Web" w:cs="Titillium Web"/>
-          <w:color w:val="1155CC"/>
-          <w:sz w:val="24"/>
-        </w:rPr>
-        <w:t xml:space="preserve"> </w:t>
-      </w:r>
-      <w:proofErr w:type="spellStart"/>
-      <w:r>
-        <w:rPr>
-          <w:rFonts w:ascii="Titillium Web" w:eastAsia="Titillium Web" w:hAnsi="Titillium Web" w:cs="Titillium Web"/>
-          <w:color w:val="1155CC"/>
-          <w:sz w:val="24"/>
-        </w:rPr>
-        <w:t>eGLU</w:t>
-      </w:r>
-      <w:proofErr w:type="spellEnd"/>
-      <w:r>
-        <w:rPr>
-          <w:rFonts w:ascii="Titillium Web" w:eastAsia="Titillium Web" w:hAnsi="Titillium Web" w:cs="Titillium Web"/>
-          <w:color w:val="1155CC"/>
-          <w:sz w:val="24"/>
-        </w:rPr>
-        <w:t>:</w:t>
+        <w:t>rif.: allegato 1 del Protocollo eGLU:</w:t>
       </w:r>
       <w:r>
         <w:rPr>
@@ -440,12 +203,6 @@
         <w:gridCol w:w="7827"/>
       </w:tblGrid>
       <w:tr>
-        <w:tblPrEx>
-          <w:tblCellMar>
-            <w:top w:w="0" w:type="dxa"/>
-            <w:bottom w:w="0" w:type="dxa"/>
-          </w:tblCellMar>
-        </w:tblPrEx>
         <w:tc>
           <w:tcPr>
             <w:tcW w:w="1170" w:type="dxa"/>
@@ -498,23 +255,13 @@
               <w:pStyle w:val="Standard"/>
               <w:ind w:right="120"/>
             </w:pPr>
-            <w:proofErr w:type="spellStart"/>
             <w:r>
               <w:rPr>
                 <w:rFonts w:ascii="Titillium Web" w:eastAsia="Titillium Web" w:hAnsi="Titillium Web" w:cs="Titillium Web"/>
                 <w:b/>
                 <w:color w:val="666666"/>
               </w:rPr>
-              <w:t>Definisci</w:t>
-            </w:r>
-            <w:proofErr w:type="spellEnd"/>
-            <w:r>
-              <w:rPr>
-                <w:rFonts w:ascii="Titillium Web" w:eastAsia="Titillium Web" w:hAnsi="Titillium Web" w:cs="Titillium Web"/>
-                <w:b/>
-                <w:color w:val="666666"/>
-              </w:rPr>
-              <w:t xml:space="preserve"> </w:t>
+              <w:t xml:space="preserve">Definisci </w:t>
             </w:r>
             <w:proofErr w:type="gramStart"/>
             <w:r>
@@ -532,452 +279,14 @@
                 <w:b/>
                 <w:color w:val="666666"/>
               </w:rPr>
-              <w:t xml:space="preserve"> </w:t>
-            </w:r>
-            <w:proofErr w:type="spellStart"/>
-            <w:r>
-              <w:rPr>
-                <w:rFonts w:ascii="Titillium Web" w:eastAsia="Titillium Web" w:hAnsi="Titillium Web" w:cs="Titillium Web"/>
-                <w:b/>
-                <w:color w:val="666666"/>
-              </w:rPr>
-              <w:t>minimo</w:t>
-            </w:r>
-            <w:proofErr w:type="spellEnd"/>
-            <w:r>
-              <w:rPr>
-                <w:rFonts w:ascii="Titillium Web" w:eastAsia="Titillium Web" w:hAnsi="Titillium Web" w:cs="Titillium Web"/>
-                <w:b/>
-                <w:color w:val="666666"/>
-              </w:rPr>
-              <w:t xml:space="preserve"> di </w:t>
-            </w:r>
-            <w:proofErr w:type="spellStart"/>
-            <w:r>
-              <w:rPr>
-                <w:rFonts w:ascii="Titillium Web" w:eastAsia="Titillium Web" w:hAnsi="Titillium Web" w:cs="Titillium Web"/>
-                <w:b/>
-                <w:color w:val="666666"/>
-              </w:rPr>
-              <w:t>dati</w:t>
-            </w:r>
-            <w:proofErr w:type="spellEnd"/>
-            <w:r>
-              <w:rPr>
-                <w:rFonts w:ascii="Titillium Web" w:eastAsia="Titillium Web" w:hAnsi="Titillium Web" w:cs="Titillium Web"/>
-                <w:b/>
-                <w:color w:val="666666"/>
-              </w:rPr>
-              <w:t xml:space="preserve"> </w:t>
-            </w:r>
-            <w:proofErr w:type="spellStart"/>
-            <w:r>
-              <w:rPr>
-                <w:rFonts w:ascii="Titillium Web" w:eastAsia="Titillium Web" w:hAnsi="Titillium Web" w:cs="Titillium Web"/>
-                <w:b/>
-                <w:color w:val="666666"/>
-              </w:rPr>
-              <w:t>anagrafici</w:t>
-            </w:r>
-            <w:proofErr w:type="spellEnd"/>
-            <w:r>
-              <w:rPr>
-                <w:rFonts w:ascii="Titillium Web" w:eastAsia="Titillium Web" w:hAnsi="Titillium Web" w:cs="Titillium Web"/>
-                <w:b/>
-                <w:color w:val="666666"/>
-              </w:rPr>
-              <w:t xml:space="preserve"> </w:t>
-            </w:r>
-            <w:proofErr w:type="spellStart"/>
-            <w:r>
-              <w:rPr>
-                <w:rFonts w:ascii="Titillium Web" w:eastAsia="Titillium Web" w:hAnsi="Titillium Web" w:cs="Titillium Web"/>
-                <w:color w:val="666666"/>
-              </w:rPr>
-              <w:t>necessari</w:t>
-            </w:r>
-            <w:proofErr w:type="spellEnd"/>
-            <w:r>
-              <w:rPr>
-                <w:rFonts w:ascii="Titillium Web" w:eastAsia="Titillium Web" w:hAnsi="Titillium Web" w:cs="Titillium Web"/>
-                <w:color w:val="666666"/>
-              </w:rPr>
-              <w:t xml:space="preserve"> per </w:t>
-            </w:r>
-            <w:proofErr w:type="spellStart"/>
-            <w:r>
-              <w:rPr>
-                <w:rFonts w:ascii="Titillium Web" w:eastAsia="Titillium Web" w:hAnsi="Titillium Web" w:cs="Titillium Web"/>
-                <w:color w:val="666666"/>
-              </w:rPr>
-              <w:t>identificare</w:t>
-            </w:r>
-            <w:proofErr w:type="spellEnd"/>
-            <w:r>
-              <w:rPr>
-                <w:rFonts w:ascii="Titillium Web" w:eastAsia="Titillium Web" w:hAnsi="Titillium Web" w:cs="Titillium Web"/>
-                <w:color w:val="666666"/>
-              </w:rPr>
-              <w:t xml:space="preserve"> </w:t>
-            </w:r>
-            <w:proofErr w:type="spellStart"/>
-            <w:r>
-              <w:rPr>
-                <w:rFonts w:ascii="Titillium Web" w:eastAsia="Titillium Web" w:hAnsi="Titillium Web" w:cs="Titillium Web"/>
-                <w:color w:val="666666"/>
-              </w:rPr>
-              <w:t>ciascuno</w:t>
-            </w:r>
-            <w:proofErr w:type="spellEnd"/>
-            <w:r>
-              <w:rPr>
-                <w:rFonts w:ascii="Titillium Web" w:eastAsia="Titillium Web" w:hAnsi="Titillium Web" w:cs="Titillium Web"/>
-                <w:color w:val="666666"/>
-              </w:rPr>
-              <w:t xml:space="preserve"> </w:t>
-            </w:r>
-            <w:proofErr w:type="spellStart"/>
-            <w:r>
-              <w:rPr>
-                <w:rFonts w:ascii="Titillium Web" w:eastAsia="Titillium Web" w:hAnsi="Titillium Web" w:cs="Titillium Web"/>
-                <w:color w:val="666666"/>
-              </w:rPr>
-              <w:t>dei</w:t>
-            </w:r>
-            <w:proofErr w:type="spellEnd"/>
-            <w:r>
-              <w:rPr>
-                <w:rFonts w:ascii="Titillium Web" w:eastAsia="Titillium Web" w:hAnsi="Titillium Web" w:cs="Titillium Web"/>
-                <w:color w:val="666666"/>
-              </w:rPr>
-              <w:t xml:space="preserve"> </w:t>
-            </w:r>
-            <w:proofErr w:type="spellStart"/>
-            <w:r>
-              <w:rPr>
-                <w:rFonts w:ascii="Titillium Web" w:eastAsia="Titillium Web" w:hAnsi="Titillium Web" w:cs="Titillium Web"/>
-                <w:color w:val="666666"/>
-              </w:rPr>
-              <w:t>partecipanti</w:t>
-            </w:r>
-            <w:proofErr w:type="spellEnd"/>
-            <w:r>
-              <w:rPr>
-                <w:rFonts w:ascii="Titillium Web" w:eastAsia="Titillium Web" w:hAnsi="Titillium Web" w:cs="Titillium Web"/>
-                <w:color w:val="666666"/>
-              </w:rPr>
-              <w:t xml:space="preserve"> al test di </w:t>
-            </w:r>
-            <w:proofErr w:type="spellStart"/>
-            <w:r>
-              <w:rPr>
-                <w:rFonts w:ascii="Titillium Web" w:eastAsia="Titillium Web" w:hAnsi="Titillium Web" w:cs="Titillium Web"/>
-                <w:color w:val="666666"/>
-              </w:rPr>
-              <w:t>usabilità</w:t>
-            </w:r>
-            <w:proofErr w:type="spellEnd"/>
-            <w:r>
-              <w:rPr>
-                <w:rFonts w:ascii="Titillium Web" w:eastAsia="Titillium Web" w:hAnsi="Titillium Web" w:cs="Titillium Web"/>
-                <w:color w:val="666666"/>
-              </w:rPr>
-              <w:t xml:space="preserve">. </w:t>
-            </w:r>
-            <w:proofErr w:type="spellStart"/>
-            <w:r>
-              <w:rPr>
-                <w:rFonts w:ascii="Titillium Web" w:eastAsia="Titillium Web" w:hAnsi="Titillium Web" w:cs="Titillium Web"/>
-                <w:color w:val="666666"/>
-              </w:rPr>
-              <w:t>Puoi</w:t>
-            </w:r>
-            <w:proofErr w:type="spellEnd"/>
-            <w:r>
-              <w:rPr>
-                <w:rFonts w:ascii="Titillium Web" w:eastAsia="Titillium Web" w:hAnsi="Titillium Web" w:cs="Titillium Web"/>
-                <w:color w:val="666666"/>
-              </w:rPr>
-              <w:t xml:space="preserve"> </w:t>
-            </w:r>
-            <w:proofErr w:type="spellStart"/>
-            <w:r>
-              <w:rPr>
-                <w:rFonts w:ascii="Titillium Web" w:eastAsia="Titillium Web" w:hAnsi="Titillium Web" w:cs="Titillium Web"/>
-                <w:color w:val="666666"/>
-              </w:rPr>
-              <w:t>partire</w:t>
-            </w:r>
-            <w:proofErr w:type="spellEnd"/>
-            <w:r>
-              <w:rPr>
-                <w:rFonts w:ascii="Titillium Web" w:eastAsia="Titillium Web" w:hAnsi="Titillium Web" w:cs="Titillium Web"/>
-                <w:color w:val="666666"/>
-              </w:rPr>
-              <w:t xml:space="preserve"> dal set di </w:t>
-            </w:r>
-            <w:proofErr w:type="spellStart"/>
-            <w:r>
-              <w:rPr>
-                <w:rFonts w:ascii="Titillium Web" w:eastAsia="Titillium Web" w:hAnsi="Titillium Web" w:cs="Titillium Web"/>
-                <w:color w:val="666666"/>
-              </w:rPr>
-              <w:t>doma</w:t>
+              <w:t xml:space="preserve"> minimo di dati anagrafici </w:t>
             </w:r>
             <w:r>
               <w:rPr>
                 <w:rFonts w:ascii="Titillium Web" w:eastAsia="Titillium Web" w:hAnsi="Titillium Web" w:cs="Titillium Web"/>
                 <w:color w:val="666666"/>
               </w:rPr>
-              <w:t>nde</w:t>
-            </w:r>
-            <w:proofErr w:type="spellEnd"/>
-            <w:r>
-              <w:rPr>
-                <w:rFonts w:ascii="Titillium Web" w:eastAsia="Titillium Web" w:hAnsi="Titillium Web" w:cs="Titillium Web"/>
-                <w:color w:val="666666"/>
-              </w:rPr>
-              <w:t xml:space="preserve"> </w:t>
-            </w:r>
-            <w:proofErr w:type="spellStart"/>
-            <w:r>
-              <w:rPr>
-                <w:rFonts w:ascii="Titillium Web" w:eastAsia="Titillium Web" w:hAnsi="Titillium Web" w:cs="Titillium Web"/>
-                <w:color w:val="666666"/>
-              </w:rPr>
-              <w:t>indicato</w:t>
-            </w:r>
-            <w:proofErr w:type="spellEnd"/>
-            <w:r>
-              <w:rPr>
-                <w:rFonts w:ascii="Titillium Web" w:eastAsia="Titillium Web" w:hAnsi="Titillium Web" w:cs="Titillium Web"/>
-                <w:color w:val="666666"/>
-              </w:rPr>
-              <w:t xml:space="preserve"> in </w:t>
-            </w:r>
-            <w:proofErr w:type="spellStart"/>
-            <w:r>
-              <w:rPr>
-                <w:rFonts w:ascii="Titillium Web" w:eastAsia="Titillium Web" w:hAnsi="Titillium Web" w:cs="Titillium Web"/>
-                <w:color w:val="666666"/>
-              </w:rPr>
-              <w:t>questo</w:t>
-            </w:r>
-            <w:proofErr w:type="spellEnd"/>
-            <w:r>
-              <w:rPr>
-                <w:rFonts w:ascii="Titillium Web" w:eastAsia="Titillium Web" w:hAnsi="Titillium Web" w:cs="Titillium Web"/>
-                <w:color w:val="666666"/>
-              </w:rPr>
-              <w:t xml:space="preserve"> </w:t>
-            </w:r>
-            <w:proofErr w:type="spellStart"/>
-            <w:r>
-              <w:rPr>
-                <w:rFonts w:ascii="Titillium Web" w:eastAsia="Titillium Web" w:hAnsi="Titillium Web" w:cs="Titillium Web"/>
-                <w:color w:val="666666"/>
-              </w:rPr>
-              <w:t>allegato</w:t>
-            </w:r>
-            <w:proofErr w:type="spellEnd"/>
-            <w:r>
-              <w:rPr>
-                <w:rFonts w:ascii="Titillium Web" w:eastAsia="Titillium Web" w:hAnsi="Titillium Web" w:cs="Titillium Web"/>
-                <w:color w:val="666666"/>
-              </w:rPr>
-              <w:t xml:space="preserve"> e </w:t>
-            </w:r>
-            <w:proofErr w:type="spellStart"/>
-            <w:r>
-              <w:rPr>
-                <w:rFonts w:ascii="Titillium Web" w:eastAsia="Titillium Web" w:hAnsi="Titillium Web" w:cs="Titillium Web"/>
-                <w:color w:val="666666"/>
-              </w:rPr>
-              <w:t>aggiungere</w:t>
-            </w:r>
-            <w:proofErr w:type="spellEnd"/>
-            <w:r>
-              <w:rPr>
-                <w:rFonts w:ascii="Titillium Web" w:eastAsia="Titillium Web" w:hAnsi="Titillium Web" w:cs="Titillium Web"/>
-                <w:color w:val="666666"/>
-              </w:rPr>
-              <w:t xml:space="preserve"> </w:t>
-            </w:r>
-            <w:proofErr w:type="spellStart"/>
-            <w:r>
-              <w:rPr>
-                <w:rFonts w:ascii="Titillium Web" w:eastAsia="Titillium Web" w:hAnsi="Titillium Web" w:cs="Titillium Web"/>
-                <w:color w:val="666666"/>
-              </w:rPr>
-              <w:t>altri</w:t>
-            </w:r>
-            <w:proofErr w:type="spellEnd"/>
-            <w:r>
-              <w:rPr>
-                <w:rFonts w:ascii="Titillium Web" w:eastAsia="Titillium Web" w:hAnsi="Titillium Web" w:cs="Titillium Web"/>
-                <w:color w:val="666666"/>
-              </w:rPr>
-              <w:t xml:space="preserve"> </w:t>
-            </w:r>
-            <w:proofErr w:type="spellStart"/>
-            <w:r>
-              <w:rPr>
-                <w:rFonts w:ascii="Titillium Web" w:eastAsia="Titillium Web" w:hAnsi="Titillium Web" w:cs="Titillium Web"/>
-                <w:color w:val="666666"/>
-              </w:rPr>
-              <w:t>punti</w:t>
-            </w:r>
-            <w:proofErr w:type="spellEnd"/>
-            <w:r>
-              <w:rPr>
-                <w:rFonts w:ascii="Titillium Web" w:eastAsia="Titillium Web" w:hAnsi="Titillium Web" w:cs="Titillium Web"/>
-                <w:color w:val="666666"/>
-              </w:rPr>
-              <w:t xml:space="preserve"> </w:t>
-            </w:r>
-            <w:proofErr w:type="spellStart"/>
-            <w:r>
-              <w:rPr>
-                <w:rFonts w:ascii="Titillium Web" w:eastAsia="Titillium Web" w:hAnsi="Titillium Web" w:cs="Titillium Web"/>
-                <w:color w:val="666666"/>
-              </w:rPr>
-              <w:t>che</w:t>
-            </w:r>
-            <w:proofErr w:type="spellEnd"/>
-            <w:r>
-              <w:rPr>
-                <w:rFonts w:ascii="Titillium Web" w:eastAsia="Titillium Web" w:hAnsi="Titillium Web" w:cs="Titillium Web"/>
-                <w:color w:val="666666"/>
-              </w:rPr>
-              <w:t xml:space="preserve"> </w:t>
-            </w:r>
-            <w:proofErr w:type="spellStart"/>
-            <w:r>
-              <w:rPr>
-                <w:rFonts w:ascii="Titillium Web" w:eastAsia="Titillium Web" w:hAnsi="Titillium Web" w:cs="Titillium Web"/>
-                <w:color w:val="666666"/>
-              </w:rPr>
-              <w:t>sono</w:t>
-            </w:r>
-            <w:proofErr w:type="spellEnd"/>
-            <w:r>
-              <w:rPr>
-                <w:rFonts w:ascii="Titillium Web" w:eastAsia="Titillium Web" w:hAnsi="Titillium Web" w:cs="Titillium Web"/>
-                <w:color w:val="666666"/>
-              </w:rPr>
-              <w:t xml:space="preserve"> </w:t>
-            </w:r>
-            <w:proofErr w:type="spellStart"/>
-            <w:r>
-              <w:rPr>
-                <w:rFonts w:ascii="Titillium Web" w:eastAsia="Titillium Web" w:hAnsi="Titillium Web" w:cs="Titillium Web"/>
-                <w:color w:val="666666"/>
-              </w:rPr>
-              <w:t>rilevanti</w:t>
-            </w:r>
-            <w:proofErr w:type="spellEnd"/>
-            <w:r>
-              <w:rPr>
-                <w:rFonts w:ascii="Titillium Web" w:eastAsia="Titillium Web" w:hAnsi="Titillium Web" w:cs="Titillium Web"/>
-                <w:color w:val="666666"/>
-              </w:rPr>
-              <w:t xml:space="preserve"> </w:t>
-            </w:r>
-            <w:proofErr w:type="spellStart"/>
-            <w:r>
-              <w:rPr>
-                <w:rFonts w:ascii="Titillium Web" w:eastAsia="Titillium Web" w:hAnsi="Titillium Web" w:cs="Titillium Web"/>
-                <w:color w:val="666666"/>
-              </w:rPr>
-              <w:t>sulla</w:t>
-            </w:r>
-            <w:proofErr w:type="spellEnd"/>
-            <w:r>
-              <w:rPr>
-                <w:rFonts w:ascii="Titillium Web" w:eastAsia="Titillium Web" w:hAnsi="Titillium Web" w:cs="Titillium Web"/>
-                <w:color w:val="666666"/>
-              </w:rPr>
-              <w:t xml:space="preserve"> base del </w:t>
-            </w:r>
-            <w:proofErr w:type="spellStart"/>
-            <w:r>
-              <w:rPr>
-                <w:rFonts w:ascii="Titillium Web" w:eastAsia="Titillium Web" w:hAnsi="Titillium Web" w:cs="Titillium Web"/>
-                <w:color w:val="666666"/>
-              </w:rPr>
-              <w:t>contesto</w:t>
-            </w:r>
-            <w:proofErr w:type="spellEnd"/>
-            <w:r>
-              <w:rPr>
-                <w:rFonts w:ascii="Titillium Web" w:eastAsia="Titillium Web" w:hAnsi="Titillium Web" w:cs="Titillium Web"/>
-                <w:color w:val="666666"/>
-              </w:rPr>
-              <w:t xml:space="preserve"> </w:t>
-            </w:r>
-            <w:proofErr w:type="spellStart"/>
-            <w:r>
-              <w:rPr>
-                <w:rFonts w:ascii="Titillium Web" w:eastAsia="Titillium Web" w:hAnsi="Titillium Web" w:cs="Titillium Web"/>
-                <w:color w:val="666666"/>
-              </w:rPr>
-              <w:t>specifico</w:t>
-            </w:r>
-            <w:proofErr w:type="spellEnd"/>
-            <w:r>
-              <w:rPr>
-                <w:rFonts w:ascii="Titillium Web" w:eastAsia="Titillium Web" w:hAnsi="Titillium Web" w:cs="Titillium Web"/>
-                <w:color w:val="666666"/>
-              </w:rPr>
-              <w:t xml:space="preserve"> </w:t>
-            </w:r>
-            <w:proofErr w:type="spellStart"/>
-            <w:r>
-              <w:rPr>
-                <w:rFonts w:ascii="Titillium Web" w:eastAsia="Titillium Web" w:hAnsi="Titillium Web" w:cs="Titillium Web"/>
-                <w:color w:val="666666"/>
-              </w:rPr>
-              <w:t>della</w:t>
-            </w:r>
-            <w:proofErr w:type="spellEnd"/>
-            <w:r>
-              <w:rPr>
-                <w:rFonts w:ascii="Titillium Web" w:eastAsia="Titillium Web" w:hAnsi="Titillium Web" w:cs="Titillium Web"/>
-                <w:color w:val="666666"/>
-              </w:rPr>
-              <w:t xml:space="preserve"> </w:t>
-            </w:r>
-            <w:proofErr w:type="spellStart"/>
-            <w:r>
-              <w:rPr>
-                <w:rFonts w:ascii="Titillium Web" w:eastAsia="Titillium Web" w:hAnsi="Titillium Web" w:cs="Titillium Web"/>
-                <w:color w:val="666666"/>
-              </w:rPr>
-              <w:t>tua</w:t>
-            </w:r>
-            <w:proofErr w:type="spellEnd"/>
-            <w:r>
-              <w:rPr>
-                <w:rFonts w:ascii="Titillium Web" w:eastAsia="Titillium Web" w:hAnsi="Titillium Web" w:cs="Titillium Web"/>
-                <w:color w:val="666666"/>
-              </w:rPr>
-              <w:t xml:space="preserve"> </w:t>
-            </w:r>
-            <w:proofErr w:type="spellStart"/>
-            <w:r>
-              <w:rPr>
-                <w:rFonts w:ascii="Titillium Web" w:eastAsia="Titillium Web" w:hAnsi="Titillium Web" w:cs="Titillium Web"/>
-                <w:color w:val="666666"/>
-              </w:rPr>
-              <w:t>attività</w:t>
-            </w:r>
-            <w:proofErr w:type="spellEnd"/>
-            <w:r>
-              <w:rPr>
-                <w:rFonts w:ascii="Titillium Web" w:eastAsia="Titillium Web" w:hAnsi="Titillium Web" w:cs="Titillium Web"/>
-                <w:color w:val="666666"/>
-              </w:rPr>
-              <w:t xml:space="preserve"> di test.</w:t>
+              <w:t>necessari per identificare ciascuno dei partecipanti al test di usabilità. Puoi partire dal set di domande indicato in questo allegato e aggiungere altri punti che sono rilevanti sulla base del contesto specifico della tua attività di test.</w:t>
             </w:r>
           </w:p>
           <w:p>
@@ -989,12 +298,6 @@
         </w:tc>
       </w:tr>
       <w:tr>
-        <w:tblPrEx>
-          <w:tblCellMar>
-            <w:top w:w="0" w:type="dxa"/>
-            <w:bottom w:w="0" w:type="dxa"/>
-          </w:tblCellMar>
-        </w:tblPrEx>
         <w:tc>
           <w:tcPr>
             <w:tcW w:w="1170" w:type="dxa"/>
@@ -1052,55 +355,7 @@
                 <w:rFonts w:ascii="Titillium Web" w:eastAsia="Titillium Web" w:hAnsi="Titillium Web" w:cs="Titillium Web"/>
                 <w:color w:val="666666"/>
               </w:rPr>
-              <w:t xml:space="preserve">Prima di </w:t>
-            </w:r>
-            <w:proofErr w:type="spellStart"/>
-            <w:r>
-              <w:rPr>
-                <w:rFonts w:ascii="Titillium Web" w:eastAsia="Titillium Web" w:hAnsi="Titillium Web" w:cs="Titillium Web"/>
-                <w:color w:val="666666"/>
-              </w:rPr>
-              <w:t>iniziare</w:t>
-            </w:r>
-            <w:proofErr w:type="spellEnd"/>
-            <w:r>
-              <w:rPr>
-                <w:rFonts w:ascii="Titillium Web" w:eastAsia="Titillium Web" w:hAnsi="Titillium Web" w:cs="Titillium Web"/>
-                <w:color w:val="666666"/>
-              </w:rPr>
-              <w:t xml:space="preserve"> </w:t>
-            </w:r>
-            <w:proofErr w:type="spellStart"/>
-            <w:r>
-              <w:rPr>
-                <w:rFonts w:ascii="Titillium Web" w:eastAsia="Titillium Web" w:hAnsi="Titillium Web" w:cs="Titillium Web"/>
-                <w:color w:val="666666"/>
-              </w:rPr>
-              <w:t>ciascuna</w:t>
-            </w:r>
-            <w:proofErr w:type="spellEnd"/>
-            <w:r>
-              <w:rPr>
-                <w:rFonts w:ascii="Titillium Web" w:eastAsia="Titillium Web" w:hAnsi="Titillium Web" w:cs="Titillium Web"/>
-                <w:color w:val="666666"/>
-              </w:rPr>
-              <w:t xml:space="preserve"> </w:t>
-            </w:r>
-            <w:proofErr w:type="spellStart"/>
-            <w:r>
-              <w:rPr>
-                <w:rFonts w:ascii="Titillium Web" w:eastAsia="Titillium Web" w:hAnsi="Titillium Web" w:cs="Titillium Web"/>
-                <w:color w:val="666666"/>
-              </w:rPr>
-              <w:t>sessione</w:t>
-            </w:r>
-            <w:proofErr w:type="spellEnd"/>
-            <w:r>
-              <w:rPr>
-                <w:rFonts w:ascii="Titillium Web" w:eastAsia="Titillium Web" w:hAnsi="Titillium Web" w:cs="Titillium Web"/>
-                <w:color w:val="666666"/>
-              </w:rPr>
-              <w:t>,</w:t>
+              <w:t>Prima di iniziare ciascuna sessione,</w:t>
             </w:r>
             <w:r>
               <w:rPr>
@@ -1108,190 +363,14 @@
                 <w:b/>
                 <w:color w:val="666666"/>
               </w:rPr>
-              <w:t xml:space="preserve"> </w:t>
+              <w:t xml:space="preserve"> stampa e completa la scheda partecipanti</w:t>
             </w:r>
-            <w:proofErr w:type="spellStart"/>
-            <w:r>
-              <w:rPr>
-                <w:rFonts w:ascii="Titillium Web" w:eastAsia="Titillium Web" w:hAnsi="Titillium Web" w:cs="Titillium Web"/>
-                <w:b/>
-                <w:color w:val="666666"/>
-              </w:rPr>
-              <w:t>stampa</w:t>
-            </w:r>
-            <w:proofErr w:type="spellEnd"/>
-            <w:r>
-              <w:rPr>
-                <w:rFonts w:ascii="Titillium Web" w:eastAsia="Titillium Web" w:hAnsi="Titillium Web" w:cs="Titillium Web"/>
-                <w:b/>
-                <w:color w:val="666666"/>
-              </w:rPr>
-              <w:t xml:space="preserve"> e </w:t>
-            </w:r>
-            <w:proofErr w:type="spellStart"/>
-            <w:r>
-              <w:rPr>
-                <w:rFonts w:ascii="Titillium Web" w:eastAsia="Titillium Web" w:hAnsi="Titillium Web" w:cs="Titillium Web"/>
-                <w:b/>
-                <w:color w:val="666666"/>
-              </w:rPr>
-              <w:t>completa</w:t>
-            </w:r>
-            <w:proofErr w:type="spellEnd"/>
-            <w:r>
-              <w:rPr>
-                <w:rFonts w:ascii="Titillium Web" w:eastAsia="Titillium Web" w:hAnsi="Titillium Web" w:cs="Titillium Web"/>
-                <w:b/>
-                <w:color w:val="666666"/>
-              </w:rPr>
-              <w:t xml:space="preserve"> la </w:t>
-            </w:r>
-            <w:proofErr w:type="spellStart"/>
-            <w:r>
-              <w:rPr>
-                <w:rFonts w:ascii="Titillium Web" w:eastAsia="Titillium Web" w:hAnsi="Titillium Web" w:cs="Titillium Web"/>
-                <w:b/>
-                <w:color w:val="666666"/>
-              </w:rPr>
-              <w:t>scheda</w:t>
-            </w:r>
-            <w:proofErr w:type="spellEnd"/>
-            <w:r>
-              <w:rPr>
-                <w:rFonts w:ascii="Titillium Web" w:eastAsia="Titillium Web" w:hAnsi="Titillium Web" w:cs="Titillium Web"/>
-                <w:b/>
-                <w:color w:val="666666"/>
-              </w:rPr>
-              <w:t xml:space="preserve"> </w:t>
-            </w:r>
-            <w:proofErr w:type="spellStart"/>
-            <w:r>
-              <w:rPr>
-                <w:rFonts w:ascii="Titillium Web" w:eastAsia="Titillium Web" w:hAnsi="Titillium Web" w:cs="Titillium Web"/>
-                <w:b/>
-                <w:color w:val="666666"/>
-              </w:rPr>
-              <w:t>partecipanti</w:t>
-            </w:r>
-            <w:proofErr w:type="spellEnd"/>
             <w:r>
               <w:rPr>
                 <w:rFonts w:ascii="Titillium Web" w:eastAsia="Titillium Web" w:hAnsi="Titillium Web" w:cs="Titillium Web"/>
                 <w:color w:val="666666"/>
               </w:rPr>
-              <w:t xml:space="preserve"> </w:t>
-            </w:r>
-            <w:proofErr w:type="spellStart"/>
-            <w:r>
-              <w:rPr>
-                <w:rFonts w:ascii="Titillium Web" w:eastAsia="Titillium Web" w:hAnsi="Titillium Web" w:cs="Titillium Web"/>
-                <w:color w:val="666666"/>
-              </w:rPr>
-              <w:t>raccogliendo</w:t>
-            </w:r>
-            <w:proofErr w:type="spellEnd"/>
-            <w:r>
-              <w:rPr>
-                <w:rFonts w:ascii="Titillium Web" w:eastAsia="Titillium Web" w:hAnsi="Titillium Web" w:cs="Titillium Web"/>
-                <w:color w:val="666666"/>
-              </w:rPr>
-              <w:t xml:space="preserve"> </w:t>
-            </w:r>
-            <w:proofErr w:type="spellStart"/>
-            <w:r>
-              <w:rPr>
-                <w:rFonts w:ascii="Titillium Web" w:eastAsia="Titillium Web" w:hAnsi="Titillium Web" w:cs="Titillium Web"/>
-                <w:color w:val="666666"/>
-              </w:rPr>
-              <w:t>i</w:t>
-            </w:r>
-            <w:proofErr w:type="spellEnd"/>
-            <w:r>
-              <w:rPr>
-                <w:rFonts w:ascii="Titillium Web" w:eastAsia="Titillium Web" w:hAnsi="Titillium Web" w:cs="Titillium Web"/>
-                <w:color w:val="666666"/>
-              </w:rPr>
-              <w:t xml:space="preserve"> </w:t>
-            </w:r>
-            <w:proofErr w:type="spellStart"/>
-            <w:r>
-              <w:rPr>
-                <w:rFonts w:ascii="Titillium Web" w:eastAsia="Titillium Web" w:hAnsi="Titillium Web" w:cs="Titillium Web"/>
-                <w:color w:val="666666"/>
-              </w:rPr>
-              <w:t>dati</w:t>
-            </w:r>
-            <w:proofErr w:type="spellEnd"/>
-            <w:r>
-              <w:rPr>
-                <w:rFonts w:ascii="Titillium Web" w:eastAsia="Titillium Web" w:hAnsi="Titillium Web" w:cs="Titillium Web"/>
-                <w:color w:val="666666"/>
-              </w:rPr>
-              <w:t xml:space="preserve"> </w:t>
-            </w:r>
-            <w:proofErr w:type="spellStart"/>
-            <w:r>
-              <w:rPr>
-                <w:rFonts w:ascii="Titillium Web" w:eastAsia="Titillium Web" w:hAnsi="Titillium Web" w:cs="Titillium Web"/>
-                <w:color w:val="666666"/>
-              </w:rPr>
-              <w:t>necessari</w:t>
-            </w:r>
-            <w:proofErr w:type="spellEnd"/>
-            <w:r>
-              <w:rPr>
-                <w:rFonts w:ascii="Titillium Web" w:eastAsia="Titillium Web" w:hAnsi="Titillium Web" w:cs="Titillium Web"/>
-                <w:color w:val="666666"/>
-              </w:rPr>
-              <w:t xml:space="preserve"> per </w:t>
-            </w:r>
-            <w:proofErr w:type="spellStart"/>
-            <w:r>
-              <w:rPr>
-                <w:rFonts w:ascii="Titillium Web" w:eastAsia="Titillium Web" w:hAnsi="Titillium Web" w:cs="Titillium Web"/>
-                <w:color w:val="666666"/>
-              </w:rPr>
-              <w:t>ognuno</w:t>
-            </w:r>
-            <w:proofErr w:type="spellEnd"/>
-            <w:r>
-              <w:rPr>
-                <w:rFonts w:ascii="Titillium Web" w:eastAsia="Titillium Web" w:hAnsi="Titillium Web" w:cs="Titillium Web"/>
-                <w:color w:val="666666"/>
-              </w:rPr>
-              <w:t xml:space="preserve"> </w:t>
-            </w:r>
-            <w:proofErr w:type="spellStart"/>
-            <w:r>
-              <w:rPr>
-                <w:rFonts w:ascii="Titillium Web" w:eastAsia="Titillium Web" w:hAnsi="Titillium Web" w:cs="Titillium Web"/>
-                <w:color w:val="666666"/>
-              </w:rPr>
-              <w:t>dei</w:t>
-            </w:r>
-            <w:proofErr w:type="spellEnd"/>
-            <w:r>
-              <w:rPr>
-                <w:rFonts w:ascii="Titillium Web" w:eastAsia="Titillium Web" w:hAnsi="Titillium Web" w:cs="Titillium Web"/>
-                <w:color w:val="666666"/>
-              </w:rPr>
-              <w:t xml:space="preserve"> </w:t>
-            </w:r>
-            <w:proofErr w:type="spellStart"/>
-            <w:r>
-              <w:rPr>
-                <w:rFonts w:ascii="Titillium Web" w:eastAsia="Titillium Web" w:hAnsi="Titillium Web" w:cs="Titillium Web"/>
-                <w:color w:val="666666"/>
-              </w:rPr>
-              <w:t>partecipanti</w:t>
-            </w:r>
-            <w:proofErr w:type="spellEnd"/>
-            <w:r>
-              <w:rPr>
-                <w:rFonts w:ascii="Titillium Web" w:eastAsia="Titillium Web" w:hAnsi="Titillium Web" w:cs="Titillium Web"/>
-                <w:color w:val="666666"/>
-              </w:rPr>
-              <w:t>.</w:t>
+              <w:t xml:space="preserve"> raccogliendo i dati necessari per ognuno dei partecipanti.</w:t>
             </w:r>
           </w:p>
           <w:p>
@@ -1303,12 +382,6 @@
         </w:tc>
       </w:tr>
       <w:tr>
-        <w:tblPrEx>
-          <w:tblCellMar>
-            <w:top w:w="0" w:type="dxa"/>
-            <w:bottom w:w="0" w:type="dxa"/>
-          </w:tblCellMar>
-        </w:tblPrEx>
         <w:tc>
           <w:tcPr>
             <w:tcW w:w="1170" w:type="dxa"/>
@@ -1361,402 +434,20 @@
               <w:pStyle w:val="Standard"/>
               <w:ind w:right="120"/>
             </w:pPr>
-            <w:proofErr w:type="spellStart"/>
             <w:r>
               <w:rPr>
                 <w:rFonts w:ascii="Titillium Web" w:eastAsia="Titillium Web" w:hAnsi="Titillium Web" w:cs="Titillium Web"/>
                 <w:b/>
                 <w:color w:val="666666"/>
               </w:rPr>
-              <w:t>Utilizza</w:t>
+              <w:t>Utilizza i dati raccolti per completare la tabella riassuntiva</w:t>
             </w:r>
-            <w:proofErr w:type="spellEnd"/>
-            <w:r>
-              <w:rPr>
-                <w:rFonts w:ascii="Titillium Web" w:eastAsia="Titillium Web" w:hAnsi="Titillium Web" w:cs="Titillium Web"/>
-                <w:b/>
-                <w:color w:val="666666"/>
-              </w:rPr>
-              <w:t xml:space="preserve"> </w:t>
-            </w:r>
-            <w:proofErr w:type="spellStart"/>
-            <w:r>
-              <w:rPr>
-                <w:rFonts w:ascii="Titillium Web" w:eastAsia="Titillium Web" w:hAnsi="Titillium Web" w:cs="Titillium Web"/>
-                <w:b/>
-                <w:color w:val="666666"/>
-              </w:rPr>
-              <w:t>i</w:t>
-            </w:r>
-            <w:proofErr w:type="spellEnd"/>
-            <w:r>
-              <w:rPr>
-                <w:rFonts w:ascii="Titillium Web" w:eastAsia="Titillium Web" w:hAnsi="Titillium Web" w:cs="Titillium Web"/>
-                <w:b/>
-                <w:color w:val="666666"/>
-              </w:rPr>
-              <w:t xml:space="preserve"> </w:t>
-            </w:r>
-            <w:proofErr w:type="spellStart"/>
-            <w:r>
-              <w:rPr>
-                <w:rFonts w:ascii="Titillium Web" w:eastAsia="Titillium Web" w:hAnsi="Titillium Web" w:cs="Titillium Web"/>
-                <w:b/>
-                <w:color w:val="666666"/>
-              </w:rPr>
-              <w:t>dati</w:t>
-            </w:r>
-            <w:proofErr w:type="spellEnd"/>
-            <w:r>
-              <w:rPr>
-                <w:rFonts w:ascii="Titillium Web" w:eastAsia="Titillium Web" w:hAnsi="Titillium Web" w:cs="Titillium Web"/>
-                <w:b/>
-                <w:color w:val="666666"/>
-              </w:rPr>
-              <w:t xml:space="preserve"> </w:t>
-            </w:r>
-            <w:proofErr w:type="spellStart"/>
-            <w:r>
-              <w:rPr>
-                <w:rFonts w:ascii="Titillium Web" w:eastAsia="Titillium Web" w:hAnsi="Titillium Web" w:cs="Titillium Web"/>
-                <w:b/>
-                <w:color w:val="666666"/>
-              </w:rPr>
-              <w:t>raccolti</w:t>
-            </w:r>
-            <w:proofErr w:type="spellEnd"/>
-            <w:r>
-              <w:rPr>
-                <w:rFonts w:ascii="Titillium Web" w:eastAsia="Titillium Web" w:hAnsi="Titillium Web" w:cs="Titillium Web"/>
-                <w:b/>
-                <w:color w:val="666666"/>
-              </w:rPr>
-              <w:t xml:space="preserve"> per </w:t>
-            </w:r>
-            <w:proofErr w:type="spellStart"/>
-            <w:r>
-              <w:rPr>
-                <w:rFonts w:ascii="Titillium Web" w:eastAsia="Titillium Web" w:hAnsi="Titillium Web" w:cs="Titillium Web"/>
-                <w:b/>
-                <w:color w:val="666666"/>
-              </w:rPr>
-              <w:t>completare</w:t>
-            </w:r>
-            <w:proofErr w:type="spellEnd"/>
-            <w:r>
-              <w:rPr>
-                <w:rFonts w:ascii="Titillium Web" w:eastAsia="Titillium Web" w:hAnsi="Titillium Web" w:cs="Titillium Web"/>
-                <w:b/>
-                <w:color w:val="666666"/>
-              </w:rPr>
-              <w:t xml:space="preserve"> la </w:t>
-            </w:r>
-            <w:proofErr w:type="spellStart"/>
-            <w:r>
-              <w:rPr>
-                <w:rFonts w:ascii="Titillium Web" w:eastAsia="Titillium Web" w:hAnsi="Titillium Web" w:cs="Titillium Web"/>
-                <w:b/>
-                <w:color w:val="666666"/>
-              </w:rPr>
-              <w:t>tabella</w:t>
-            </w:r>
-            <w:proofErr w:type="spellEnd"/>
-            <w:r>
-              <w:rPr>
-                <w:rFonts w:ascii="Titillium Web" w:eastAsia="Titillium Web" w:hAnsi="Titillium Web" w:cs="Titillium Web"/>
-                <w:b/>
-                <w:color w:val="666666"/>
-              </w:rPr>
-              <w:t xml:space="preserve"> </w:t>
-            </w:r>
-            <w:proofErr w:type="spellStart"/>
-            <w:r>
-              <w:rPr>
-                <w:rFonts w:ascii="Titillium Web" w:eastAsia="Titillium Web" w:hAnsi="Titillium Web" w:cs="Titillium Web"/>
-                <w:b/>
-                <w:color w:val="666666"/>
-              </w:rPr>
-              <w:t>riassuntiva</w:t>
-            </w:r>
-            <w:proofErr w:type="spellEnd"/>
             <w:r>
               <w:rPr>
                 <w:rFonts w:ascii="Titillium Web" w:eastAsia="Titillium Web" w:hAnsi="Titillium Web" w:cs="Titillium Web"/>
                 <w:color w:val="666666"/>
               </w:rPr>
-              <w:t xml:space="preserve">, </w:t>
-            </w:r>
-            <w:proofErr w:type="spellStart"/>
-            <w:r>
-              <w:rPr>
-                <w:rFonts w:ascii="Titillium Web" w:eastAsia="Titillium Web" w:hAnsi="Titillium Web" w:cs="Titillium Web"/>
-                <w:color w:val="666666"/>
-              </w:rPr>
-              <w:t>che</w:t>
-            </w:r>
-            <w:proofErr w:type="spellEnd"/>
-            <w:r>
-              <w:rPr>
-                <w:rFonts w:ascii="Titillium Web" w:eastAsia="Titillium Web" w:hAnsi="Titillium Web" w:cs="Titillium Web"/>
-                <w:color w:val="666666"/>
-              </w:rPr>
-              <w:t xml:space="preserve"> </w:t>
-            </w:r>
-            <w:proofErr w:type="spellStart"/>
-            <w:r>
-              <w:rPr>
-                <w:rFonts w:ascii="Titillium Web" w:eastAsia="Titillium Web" w:hAnsi="Titillium Web" w:cs="Titillium Web"/>
-                <w:color w:val="666666"/>
-              </w:rPr>
-              <w:t>descrive</w:t>
-            </w:r>
-            <w:proofErr w:type="spellEnd"/>
-            <w:r>
-              <w:rPr>
-                <w:rFonts w:ascii="Titillium Web" w:eastAsia="Titillium Web" w:hAnsi="Titillium Web" w:cs="Titillium Web"/>
-                <w:color w:val="666666"/>
-              </w:rPr>
-              <w:t xml:space="preserve"> il </w:t>
-            </w:r>
-            <w:proofErr w:type="spellStart"/>
-            <w:r>
-              <w:rPr>
-                <w:rFonts w:ascii="Titillium Web" w:eastAsia="Titillium Web" w:hAnsi="Titillium Web" w:cs="Titillium Web"/>
-                <w:color w:val="666666"/>
-              </w:rPr>
-              <w:t>campione</w:t>
-            </w:r>
-            <w:proofErr w:type="spellEnd"/>
-            <w:r>
-              <w:rPr>
-                <w:rFonts w:ascii="Titillium Web" w:eastAsia="Titillium Web" w:hAnsi="Titillium Web" w:cs="Titillium Web"/>
-                <w:color w:val="666666"/>
-              </w:rPr>
-              <w:t xml:space="preserve"> </w:t>
-            </w:r>
-            <w:proofErr w:type="spellStart"/>
-            <w:r>
-              <w:rPr>
-                <w:rFonts w:ascii="Titillium Web" w:eastAsia="Titillium Web" w:hAnsi="Titillium Web" w:cs="Titillium Web"/>
-                <w:color w:val="666666"/>
-              </w:rPr>
-              <w:t>complessivo</w:t>
-            </w:r>
-            <w:proofErr w:type="spellEnd"/>
-            <w:r>
-              <w:rPr>
-                <w:rFonts w:ascii="Titillium Web" w:eastAsia="Titillium Web" w:hAnsi="Titillium Web" w:cs="Titillium Web"/>
-                <w:color w:val="666666"/>
-              </w:rPr>
-              <w:t xml:space="preserve"> di </w:t>
-            </w:r>
-            <w:proofErr w:type="spellStart"/>
-            <w:r>
-              <w:rPr>
-                <w:rFonts w:ascii="Titillium Web" w:eastAsia="Titillium Web" w:hAnsi="Titillium Web" w:cs="Titillium Web"/>
-                <w:color w:val="666666"/>
-              </w:rPr>
-              <w:t>persone</w:t>
-            </w:r>
-            <w:proofErr w:type="spellEnd"/>
-            <w:r>
-              <w:rPr>
-                <w:rFonts w:ascii="Titillium Web" w:eastAsia="Titillium Web" w:hAnsi="Titillium Web" w:cs="Titillium Web"/>
-                <w:color w:val="666666"/>
-              </w:rPr>
-              <w:t xml:space="preserve"> </w:t>
-            </w:r>
-            <w:proofErr w:type="spellStart"/>
-            <w:r>
-              <w:rPr>
-                <w:rFonts w:ascii="Titillium Web" w:eastAsia="Titillium Web" w:hAnsi="Titillium Web" w:cs="Titillium Web"/>
-                <w:color w:val="666666"/>
-              </w:rPr>
-              <w:t>coinvolte</w:t>
-            </w:r>
-            <w:proofErr w:type="spellEnd"/>
-            <w:r>
-              <w:rPr>
-                <w:rFonts w:ascii="Titillium Web" w:eastAsia="Titillium Web" w:hAnsi="Titillium Web" w:cs="Titillium Web"/>
-                <w:color w:val="666666"/>
-              </w:rPr>
-              <w:t xml:space="preserve"> </w:t>
-            </w:r>
-            <w:proofErr w:type="spellStart"/>
-            <w:r>
-              <w:rPr>
-                <w:rFonts w:ascii="Titillium Web" w:eastAsia="Titillium Web" w:hAnsi="Titillium Web" w:cs="Titillium Web"/>
-                <w:color w:val="666666"/>
-              </w:rPr>
-              <w:t>nella</w:t>
-            </w:r>
-            <w:proofErr w:type="spellEnd"/>
-            <w:r>
-              <w:rPr>
-                <w:rFonts w:ascii="Titillium Web" w:eastAsia="Titillium Web" w:hAnsi="Titillium Web" w:cs="Titillium Web"/>
-                <w:color w:val="666666"/>
-              </w:rPr>
-              <w:t xml:space="preserve"> </w:t>
-            </w:r>
-            <w:proofErr w:type="spellStart"/>
-            <w:r>
-              <w:rPr>
-                <w:rFonts w:ascii="Titillium Web" w:eastAsia="Titillium Web" w:hAnsi="Titillium Web" w:cs="Titillium Web"/>
-                <w:color w:val="666666"/>
-              </w:rPr>
-              <w:t>sessione</w:t>
-            </w:r>
-            <w:proofErr w:type="spellEnd"/>
-            <w:r>
-              <w:rPr>
-                <w:rFonts w:ascii="Titillium Web" w:eastAsia="Titillium Web" w:hAnsi="Titillium Web" w:cs="Titillium Web"/>
-                <w:color w:val="666666"/>
-              </w:rPr>
-              <w:t xml:space="preserve"> di test di </w:t>
-            </w:r>
-            <w:proofErr w:type="spellStart"/>
-            <w:r>
-              <w:rPr>
-                <w:rFonts w:ascii="Titillium Web" w:eastAsia="Titillium Web" w:hAnsi="Titillium Web" w:cs="Titillium Web"/>
-                <w:color w:val="666666"/>
-              </w:rPr>
-              <w:t>usabilità</w:t>
-            </w:r>
-            <w:proofErr w:type="spellEnd"/>
-            <w:r>
-              <w:rPr>
-                <w:rFonts w:ascii="Titillium Web" w:eastAsia="Titillium Web" w:hAnsi="Titillium Web" w:cs="Titillium Web"/>
-                <w:color w:val="666666"/>
-              </w:rPr>
-              <w:t xml:space="preserve">. </w:t>
-            </w:r>
-            <w:proofErr w:type="spellStart"/>
-            <w:r>
-              <w:rPr>
-                <w:rFonts w:ascii="Titillium Web" w:eastAsia="Titillium Web" w:hAnsi="Titillium Web" w:cs="Titillium Web"/>
-                <w:color w:val="666666"/>
-              </w:rPr>
-              <w:t>Potrai</w:t>
-            </w:r>
-            <w:proofErr w:type="spellEnd"/>
-            <w:r>
-              <w:rPr>
-                <w:rFonts w:ascii="Titillium Web" w:eastAsia="Titillium Web" w:hAnsi="Titillium Web" w:cs="Titillium Web"/>
-                <w:color w:val="666666"/>
-              </w:rPr>
-              <w:t xml:space="preserve"> </w:t>
-            </w:r>
-            <w:proofErr w:type="spellStart"/>
-            <w:r>
-              <w:rPr>
-                <w:rFonts w:ascii="Titillium Web" w:eastAsia="Titillium Web" w:hAnsi="Titillium Web" w:cs="Titillium Web"/>
-                <w:color w:val="666666"/>
-              </w:rPr>
-              <w:t>facilmente</w:t>
-            </w:r>
-            <w:proofErr w:type="spellEnd"/>
-            <w:r>
-              <w:rPr>
-                <w:rFonts w:ascii="Titillium Web" w:eastAsia="Titillium Web" w:hAnsi="Titillium Web" w:cs="Titillium Web"/>
-                <w:color w:val="666666"/>
-              </w:rPr>
-              <w:t xml:space="preserve"> </w:t>
-            </w:r>
-            <w:proofErr w:type="spellStart"/>
-            <w:r>
-              <w:rPr>
-                <w:rFonts w:ascii="Titillium Web" w:eastAsia="Titillium Web" w:hAnsi="Titillium Web" w:cs="Titillium Web"/>
-                <w:color w:val="666666"/>
-              </w:rPr>
-              <w:t>inserire</w:t>
-            </w:r>
-            <w:proofErr w:type="spellEnd"/>
-            <w:r>
-              <w:rPr>
-                <w:rFonts w:ascii="Titillium Web" w:eastAsia="Titillium Web" w:hAnsi="Titillium Web" w:cs="Titillium Web"/>
-                <w:color w:val="666666"/>
-              </w:rPr>
-              <w:t xml:space="preserve"> </w:t>
-            </w:r>
-            <w:proofErr w:type="spellStart"/>
-            <w:r>
-              <w:rPr>
-                <w:rFonts w:ascii="Titillium Web" w:eastAsia="Titillium Web" w:hAnsi="Titillium Web" w:cs="Titillium Web"/>
-                <w:color w:val="666666"/>
-              </w:rPr>
-              <w:t>i</w:t>
-            </w:r>
-            <w:proofErr w:type="spellEnd"/>
-            <w:r>
-              <w:rPr>
-                <w:rFonts w:ascii="Titillium Web" w:eastAsia="Titillium Web" w:hAnsi="Titillium Web" w:cs="Titillium Web"/>
-                <w:color w:val="666666"/>
-              </w:rPr>
-              <w:t xml:space="preserve"> </w:t>
-            </w:r>
-            <w:proofErr w:type="spellStart"/>
-            <w:r>
-              <w:rPr>
-                <w:rFonts w:ascii="Titillium Web" w:eastAsia="Titillium Web" w:hAnsi="Titillium Web" w:cs="Titillium Web"/>
-                <w:color w:val="666666"/>
-              </w:rPr>
-              <w:t>dati</w:t>
-            </w:r>
-            <w:proofErr w:type="spellEnd"/>
-            <w:r>
-              <w:rPr>
-                <w:rFonts w:ascii="Titillium Web" w:eastAsia="Titillium Web" w:hAnsi="Titillium Web" w:cs="Titillium Web"/>
-                <w:color w:val="666666"/>
-              </w:rPr>
-              <w:t xml:space="preserve"> di </w:t>
-            </w:r>
-            <w:proofErr w:type="spellStart"/>
-            <w:r>
-              <w:rPr>
-                <w:rFonts w:ascii="Titillium Web" w:eastAsia="Titillium Web" w:hAnsi="Titillium Web" w:cs="Titillium Web"/>
-                <w:color w:val="666666"/>
-              </w:rPr>
-              <w:t>questa</w:t>
-            </w:r>
-            <w:proofErr w:type="spellEnd"/>
-            <w:r>
-              <w:rPr>
-                <w:rFonts w:ascii="Titillium Web" w:eastAsia="Titillium Web" w:hAnsi="Titillium Web" w:cs="Titillium Web"/>
-                <w:color w:val="666666"/>
-              </w:rPr>
-              <w:t xml:space="preserve"> </w:t>
-            </w:r>
-            <w:proofErr w:type="spellStart"/>
-            <w:r>
-              <w:rPr>
-                <w:rFonts w:ascii="Titillium Web" w:eastAsia="Titillium Web" w:hAnsi="Titillium Web" w:cs="Titillium Web"/>
-                <w:color w:val="666666"/>
-              </w:rPr>
-              <w:t>tabella</w:t>
-            </w:r>
-            <w:proofErr w:type="spellEnd"/>
-            <w:r>
-              <w:rPr>
-                <w:rFonts w:ascii="Titillium Web" w:eastAsia="Titillium Web" w:hAnsi="Titillium Web" w:cs="Titillium Web"/>
-                <w:color w:val="666666"/>
-              </w:rPr>
-              <w:t xml:space="preserve"> </w:t>
-            </w:r>
-            <w:proofErr w:type="spellStart"/>
-            <w:r>
-              <w:rPr>
-                <w:rFonts w:ascii="Titillium Web" w:eastAsia="Titillium Web" w:hAnsi="Titillium Web" w:cs="Titillium Web"/>
-                <w:color w:val="666666"/>
-              </w:rPr>
-              <w:t>nel</w:t>
-            </w:r>
-            <w:proofErr w:type="spellEnd"/>
-            <w:r>
-              <w:rPr>
-                <w:rFonts w:ascii="Titillium Web" w:eastAsia="Titillium Web" w:hAnsi="Titillium Web" w:cs="Titillium Web"/>
-                <w:color w:val="666666"/>
-              </w:rPr>
-              <w:t xml:space="preserve"> report finale.</w:t>
+              <w:t>, che descrive il campione complessivo di persone coinvolte nella sessione di test di usabilità. Potrai facilmente inserire i dati di questa tabella nel report finale.</w:t>
             </w:r>
           </w:p>
           <w:p>
@@ -1768,12 +459,6 @@
         </w:tc>
       </w:tr>
       <w:tr>
-        <w:tblPrEx>
-          <w:tblCellMar>
-            <w:top w:w="0" w:type="dxa"/>
-            <w:bottom w:w="0" w:type="dxa"/>
-          </w:tblCellMar>
-        </w:tblPrEx>
         <w:tc>
           <w:tcPr>
             <w:tcW w:w="1170" w:type="dxa"/>
@@ -1821,12 +506,6 @@
         </w:tc>
       </w:tr>
       <w:tr>
-        <w:tblPrEx>
-          <w:tblCellMar>
-            <w:top w:w="0" w:type="dxa"/>
-            <w:bottom w:w="0" w:type="dxa"/>
-          </w:tblCellMar>
-        </w:tblPrEx>
         <w:tc>
           <w:tcPr>
             <w:tcW w:w="1170" w:type="dxa"/>
@@ -1896,7 +575,6 @@
         <w:pStyle w:val="Standard"/>
         <w:ind w:right="-46"/>
       </w:pPr>
-      <w:proofErr w:type="spellStart"/>
       <w:r>
         <w:rPr>
           <w:rFonts w:ascii="Titillium Web" w:eastAsia="Titillium Web" w:hAnsi="Titillium Web" w:cs="Titillium Web"/>
@@ -1904,9 +582,8 @@
           <w:color w:val="666666"/>
           <w:sz w:val="28"/>
         </w:rPr>
-        <w:t>Questionario</w:t>
-      </w:r>
-      <w:proofErr w:type="spellEnd"/>
+        <w:t>Questionario minimo per la raccolta dei dati anagrafici dei</w:t>
+      </w:r>
       <w:r>
         <w:rPr>
           <w:rFonts w:ascii="Titillium Web" w:eastAsia="Titillium Web" w:hAnsi="Titillium Web" w:cs="Titillium Web"/>
@@ -1916,7 +593,6 @@
         </w:rPr>
         <w:t xml:space="preserve"> </w:t>
       </w:r>
-      <w:proofErr w:type="spellStart"/>
       <w:r>
         <w:rPr>
           <w:rFonts w:ascii="Titillium Web" w:eastAsia="Titillium Web" w:hAnsi="Titillium Web" w:cs="Titillium Web"/>
@@ -1924,137 +600,7 @@
           <w:color w:val="666666"/>
           <w:sz w:val="28"/>
         </w:rPr>
-        <w:t>minimo</w:t>
-      </w:r>
-      <w:proofErr w:type="spellEnd"/>
-      <w:r>
-        <w:rPr>
-          <w:rFonts w:ascii="Titillium Web" w:eastAsia="Titillium Web" w:hAnsi="Titillium Web" w:cs="Titillium Web"/>
-          <w:b/>
-          <w:color w:val="666666"/>
-          <w:sz w:val="28"/>
-        </w:rPr>
-        <w:t xml:space="preserve"> per la </w:t>
-      </w:r>
-      <w:proofErr w:type="spellStart"/>
-      <w:r>
-        <w:rPr>
-          <w:rFonts w:ascii="Titillium Web" w:eastAsia="Titillium Web" w:hAnsi="Titillium Web" w:cs="Titillium Web"/>
-          <w:b/>
-          <w:color w:val="666666"/>
-          <w:sz w:val="28"/>
-        </w:rPr>
-        <w:t>raccolta</w:t>
-      </w:r>
-      <w:proofErr w:type="spellEnd"/>
-      <w:r>
-        <w:rPr>
-          <w:rFonts w:ascii="Titillium Web" w:eastAsia="Titillium Web" w:hAnsi="Titillium Web" w:cs="Titillium Web"/>
-          <w:b/>
-          <w:color w:val="666666"/>
-          <w:sz w:val="28"/>
-        </w:rPr>
-        <w:t xml:space="preserve"> </w:t>
-      </w:r>
-      <w:proofErr w:type="spellStart"/>
-      <w:r>
-        <w:rPr>
-          <w:rFonts w:ascii="Titillium Web" w:eastAsia="Titillium Web" w:hAnsi="Titillium Web" w:cs="Titillium Web"/>
-          <w:b/>
-          <w:color w:val="666666"/>
-          <w:sz w:val="28"/>
-        </w:rPr>
-        <w:t>dei</w:t>
-      </w:r>
-      <w:proofErr w:type="spellEnd"/>
-      <w:r>
-        <w:rPr>
-          <w:rFonts w:ascii="Titillium Web" w:eastAsia="Titillium Web" w:hAnsi="Titillium Web" w:cs="Titillium Web"/>
-          <w:b/>
-          <w:color w:val="666666"/>
-          <w:sz w:val="28"/>
-        </w:rPr>
-        <w:t xml:space="preserve"> </w:t>
-      </w:r>
-      <w:proofErr w:type="spellStart"/>
-      <w:r>
-        <w:rPr>
-          <w:rFonts w:ascii="Titillium Web" w:eastAsia="Titillium Web" w:hAnsi="Titillium Web" w:cs="Titillium Web"/>
-          <w:b/>
-          <w:color w:val="666666"/>
-          <w:sz w:val="28"/>
-        </w:rPr>
-        <w:t>dati</w:t>
-      </w:r>
-      <w:proofErr w:type="spellEnd"/>
-      <w:r>
-        <w:rPr>
-          <w:rFonts w:ascii="Titillium Web" w:eastAsia="Titillium Web" w:hAnsi="Titillium Web" w:cs="Titillium Web"/>
-          <w:b/>
-          <w:color w:val="666666"/>
-          <w:sz w:val="28"/>
-        </w:rPr>
-        <w:t xml:space="preserve"> </w:t>
-      </w:r>
-      <w:proofErr w:type="spellStart"/>
-      <w:r>
-        <w:rPr>
-          <w:rFonts w:ascii="Titillium Web" w:eastAsia="Titillium Web" w:hAnsi="Titillium Web" w:cs="Titillium Web"/>
-          <w:b/>
-          <w:color w:val="666666"/>
-          <w:sz w:val="28"/>
-        </w:rPr>
-        <w:t>anagrafici</w:t>
-      </w:r>
-      <w:proofErr w:type="spellEnd"/>
-      <w:r>
-        <w:rPr>
-          <w:rFonts w:ascii="Titillium Web" w:eastAsia="Titillium Web" w:hAnsi="Titillium Web" w:cs="Titillium Web"/>
-          <w:b/>
-          <w:color w:val="666666"/>
-          <w:sz w:val="28"/>
-        </w:rPr>
-        <w:t xml:space="preserve"> </w:t>
-      </w:r>
-      <w:proofErr w:type="spellStart"/>
-      <w:r>
-        <w:rPr>
-          <w:rFonts w:ascii="Titillium Web" w:eastAsia="Titillium Web" w:hAnsi="Titillium Web" w:cs="Titillium Web"/>
-          <w:b/>
-          <w:color w:val="666666"/>
-          <w:sz w:val="28"/>
-        </w:rPr>
-        <w:t>dei</w:t>
-      </w:r>
-      <w:proofErr w:type="spellEnd"/>
-      <w:r>
-        <w:rPr>
-          <w:rFonts w:ascii="Titillium Web" w:eastAsia="Titillium Web" w:hAnsi="Titillium Web" w:cs="Titillium Web"/>
-          <w:b/>
-          <w:color w:val="666666"/>
-          <w:sz w:val="28"/>
-        </w:rPr>
-        <w:t xml:space="preserve"> </w:t>
-      </w:r>
-      <w:proofErr w:type="spellStart"/>
-      <w:r>
-        <w:rPr>
-          <w:rFonts w:ascii="Titillium Web" w:eastAsia="Titillium Web" w:hAnsi="Titillium Web" w:cs="Titillium Web"/>
-          <w:b/>
-          <w:color w:val="666666"/>
-          <w:sz w:val="28"/>
-        </w:rPr>
-        <w:t>partecipanti</w:t>
-      </w:r>
-      <w:proofErr w:type="spellEnd"/>
-      <w:r>
-        <w:rPr>
-          <w:rFonts w:ascii="Titillium Web" w:eastAsia="Titillium Web" w:hAnsi="Titillium Web" w:cs="Titillium Web"/>
-          <w:b/>
-          <w:color w:val="666666"/>
-          <w:sz w:val="28"/>
-        </w:rPr>
-        <w:t xml:space="preserve"> al test</w:t>
+        <w:t>partecipanti al test</w:t>
       </w:r>
       <w:r>
         <w:rPr>
@@ -2083,18 +629,8 @@
           <w:color w:val="666666"/>
           <w:sz w:val="28"/>
         </w:rPr>
-        <w:t xml:space="preserve">1)    Nome </w:t>
-      </w:r>
-      <w:proofErr w:type="spellStart"/>
-      <w:r>
-        <w:rPr>
-          <w:rFonts w:ascii="Titillium Web" w:eastAsia="Titillium Web" w:hAnsi="Titillium Web" w:cs="Titillium Web"/>
-          <w:color w:val="666666"/>
-          <w:sz w:val="28"/>
-        </w:rPr>
-        <w:t>partecipante</w:t>
-      </w:r>
-      <w:proofErr w:type="spellEnd"/>
+        <w:t>1)    Nome partecipante</w:t>
+      </w:r>
       <w:r>
         <w:rPr>
           <w:rFonts w:ascii="Titillium Web" w:eastAsia="Titillium Web" w:hAnsi="Titillium Web" w:cs="Titillium Web"/>
@@ -2119,9 +655,30 @@
           <w:color w:val="auto"/>
           <w:sz w:val="28"/>
         </w:rPr>
-        <w:t xml:space="preserve">Girolamo </w:t>
-      </w:r>
-      <w:proofErr w:type="spellStart"/>
+        <w:t>Girolamo Chiddo</w:t>
+      </w:r>
+    </w:p>
+    <w:p>
+      <w:pPr>
+        <w:pStyle w:val="Standard"/>
+        <w:spacing w:line="360" w:lineRule="auto"/>
+      </w:pPr>
+      <w:r>
+        <w:rPr>
+          <w:rFonts w:ascii="Titillium Web" w:eastAsia="Titillium Web" w:hAnsi="Titillium Web" w:cs="Titillium Web"/>
+          <w:color w:val="666666"/>
+          <w:sz w:val="28"/>
+        </w:rPr>
+        <w:t>2)    Età</w:t>
+      </w:r>
+      <w:r>
+        <w:rPr>
+          <w:rFonts w:ascii="Titillium Web" w:eastAsia="Titillium Web" w:hAnsi="Titillium Web" w:cs="Titillium Web"/>
+          <w:color w:val="666666"/>
+          <w:sz w:val="28"/>
+        </w:rPr>
+        <w:t xml:space="preserve">: </w:t>
+      </w:r>
       <w:r>
         <w:rPr>
           <w:rFonts w:ascii="Titillium Web" w:eastAsia="Titillium Web" w:hAnsi="Titillium Web" w:cs="Titillium Web"/>
@@ -2130,40 +687,7 @@
           <w:color w:val="auto"/>
           <w:sz w:val="28"/>
         </w:rPr>
-        <w:t>Chiddo</w:t>
-      </w:r>
-      <w:proofErr w:type="spellEnd"/>
-    </w:p>
-    <w:p>
-      <w:pPr>
-        <w:pStyle w:val="Standard"/>
-        <w:spacing w:line="360" w:lineRule="auto"/>
-      </w:pPr>
-      <w:r>
-        <w:rPr>
-          <w:rFonts w:ascii="Titillium Web" w:eastAsia="Titillium Web" w:hAnsi="Titillium Web" w:cs="Titillium Web"/>
-          <w:color w:val="666666"/>
-          <w:sz w:val="28"/>
-        </w:rPr>
-        <w:t xml:space="preserve">2)    </w:t>
-      </w:r>
-      <w:proofErr w:type="spellStart"/>
-      <w:r>
-        <w:rPr>
-          <w:rFonts w:ascii="Titillium Web" w:eastAsia="Titillium Web" w:hAnsi="Titillium Web" w:cs="Titillium Web"/>
-          <w:color w:val="666666"/>
-          <w:sz w:val="28"/>
-        </w:rPr>
-        <w:t>Età</w:t>
-      </w:r>
-      <w:proofErr w:type="spellEnd"/>
-      <w:r>
-        <w:rPr>
-          <w:rFonts w:ascii="Titillium Web" w:eastAsia="Titillium Web" w:hAnsi="Titillium Web" w:cs="Titillium Web"/>
-          <w:color w:val="666666"/>
-          <w:sz w:val="28"/>
-        </w:rPr>
-        <w:t xml:space="preserve">: </w:t>
+        <w:t>2</w:t>
       </w:r>
       <w:r>
         <w:rPr>
@@ -2173,7 +697,29 @@
           <w:color w:val="auto"/>
           <w:sz w:val="28"/>
         </w:rPr>
-        <w:t>2</w:t>
+        <w:t>6</w:t>
+      </w:r>
+    </w:p>
+    <w:p>
+      <w:pPr>
+        <w:pStyle w:val="Standard"/>
+        <w:spacing w:line="360" w:lineRule="auto"/>
+      </w:pPr>
+      <w:r>
+        <w:rPr>
+          <w:rFonts w:ascii="Titillium Web" w:eastAsia="Titillium Web" w:hAnsi="Titillium Web" w:cs="Titillium Web"/>
+          <w:color w:val="666666"/>
+          <w:sz w:val="28"/>
+        </w:rPr>
+        <w:t>3)    Ufficio o attività</w:t>
+      </w:r>
+      <w:r>
+        <w:rPr>
+          <w:rFonts w:ascii="Titillium Web" w:eastAsia="Titillium Web" w:hAnsi="Titillium Web" w:cs="Titillium Web"/>
+          <w:color w:val="666666"/>
+          <w:sz w:val="28"/>
+        </w:rPr>
+        <w:t xml:space="preserve">: </w:t>
       </w:r>
       <w:r>
         <w:rPr>
@@ -2183,7 +729,7 @@
           <w:color w:val="auto"/>
           <w:sz w:val="28"/>
         </w:rPr>
-        <w:t>6</w:t>
+        <w:t>Programmatore</w:t>
       </w:r>
     </w:p>
     <w:p>
@@ -2197,85 +743,7 @@
           <w:color w:val="666666"/>
           <w:sz w:val="28"/>
         </w:rPr>
-        <w:t xml:space="preserve">3)    </w:t>
-      </w:r>
-      <w:proofErr w:type="spellStart"/>
-      <w:r>
-        <w:rPr>
-          <w:rFonts w:ascii="Titillium Web" w:eastAsia="Titillium Web" w:hAnsi="Titillium Web" w:cs="Titillium Web"/>
-          <w:color w:val="666666"/>
-          <w:sz w:val="28"/>
-        </w:rPr>
-        <w:t>Ufficio</w:t>
-      </w:r>
-      <w:proofErr w:type="spellEnd"/>
-      <w:r>
-        <w:rPr>
-          <w:rFonts w:ascii="Titillium Web" w:eastAsia="Titillium Web" w:hAnsi="Titillium Web" w:cs="Titillium Web"/>
-          <w:color w:val="666666"/>
-          <w:sz w:val="28"/>
-        </w:rPr>
-        <w:t xml:space="preserve"> o </w:t>
-      </w:r>
-      <w:proofErr w:type="spellStart"/>
-      <w:r>
-        <w:rPr>
-          <w:rFonts w:ascii="Titillium Web" w:eastAsia="Titillium Web" w:hAnsi="Titillium Web" w:cs="Titillium Web"/>
-          <w:color w:val="666666"/>
-          <w:sz w:val="28"/>
-        </w:rPr>
-        <w:t>attività</w:t>
-      </w:r>
-      <w:proofErr w:type="spellEnd"/>
-      <w:r>
-        <w:rPr>
-          <w:rFonts w:ascii="Titillium Web" w:eastAsia="Titillium Web" w:hAnsi="Titillium Web" w:cs="Titillium Web"/>
-          <w:color w:val="666666"/>
-          <w:sz w:val="28"/>
-        </w:rPr>
-        <w:t xml:space="preserve">: </w:t>
-      </w:r>
-      <w:r>
-        <w:rPr>
-          <w:rFonts w:ascii="Titillium Web" w:eastAsia="Titillium Web" w:hAnsi="Titillium Web" w:cs="Titillium Web"/>
-          <w:b/>
-          <w:bCs/>
-          <w:color w:val="auto"/>
-          <w:sz w:val="28"/>
-        </w:rPr>
-        <w:t>Programmatore</w:t>
-      </w:r>
-    </w:p>
-    <w:p>
-      <w:pPr>
-        <w:pStyle w:val="Standard"/>
-        <w:spacing w:line="360" w:lineRule="auto"/>
-      </w:pPr>
-      <w:r>
-        <w:rPr>
-          <w:rFonts w:ascii="Titillium Web" w:eastAsia="Titillium Web" w:hAnsi="Titillium Web" w:cs="Titillium Web"/>
-          <w:color w:val="666666"/>
-          <w:sz w:val="28"/>
-        </w:rPr>
-        <w:t xml:space="preserve">4)    </w:t>
-      </w:r>
-      <w:proofErr w:type="spellStart"/>
-      <w:r>
-        <w:rPr>
-          <w:rFonts w:ascii="Titillium Web" w:eastAsia="Titillium Web" w:hAnsi="Titillium Web" w:cs="Titillium Web"/>
-          <w:color w:val="666666"/>
-          <w:sz w:val="28"/>
-        </w:rPr>
-        <w:t>Usa</w:t>
-      </w:r>
-      <w:proofErr w:type="spellEnd"/>
-      <w:r>
-        <w:rPr>
-          <w:rFonts w:ascii="Titillium Web" w:eastAsia="Titillium Web" w:hAnsi="Titillium Web" w:cs="Titillium Web"/>
-          <w:color w:val="666666"/>
-          <w:sz w:val="28"/>
-        </w:rPr>
-        <w:t xml:space="preserve"> internet in media:</w:t>
+        <w:t>4)    Usa internet in media:</w:t>
       </w:r>
     </w:p>
     <w:p>
@@ -2418,36 +886,8 @@
           <w:sz w:val="28"/>
         </w:rPr>
         <w:tab/>
-        <w:t xml:space="preserve"> </w:t>
-      </w:r>
-      <w:proofErr w:type="spellStart"/>
-      <w:r>
-        <w:rPr>
-          <w:rFonts w:ascii="Titillium Web" w:eastAsia="Titillium Web" w:hAnsi="Titillium Web" w:cs="Titillium Web"/>
-          <w:color w:val="666666"/>
-          <w:sz w:val="28"/>
-        </w:rPr>
-        <w:t>più</w:t>
-      </w:r>
-      <w:proofErr w:type="spellEnd"/>
-      <w:r>
-        <w:rPr>
-          <w:rFonts w:ascii="Titillium Web" w:eastAsia="Titillium Web" w:hAnsi="Titillium Web" w:cs="Titillium Web"/>
-          <w:color w:val="666666"/>
-          <w:sz w:val="28"/>
-        </w:rPr>
-        <w:t xml:space="preserve"> volte al </w:t>
-      </w:r>
-      <w:proofErr w:type="spellStart"/>
-      <w:r>
-        <w:rPr>
-          <w:rFonts w:ascii="Titillium Web" w:eastAsia="Titillium Web" w:hAnsi="Titillium Web" w:cs="Titillium Web"/>
-          <w:color w:val="666666"/>
-          <w:sz w:val="28"/>
-        </w:rPr>
-        <w:t>giorno</w:t>
-      </w:r>
-      <w:proofErr w:type="spellEnd"/>
+        <w:t xml:space="preserve"> più volte al giorno</w:t>
+      </w:r>
     </w:p>
     <w:p>
       <w:pPr>
@@ -2474,18 +914,8 @@
           <w:sz w:val="28"/>
         </w:rPr>
         <w:tab/>
-        <w:t xml:space="preserve"> 1 volta al </w:t>
-      </w:r>
-      <w:proofErr w:type="spellStart"/>
-      <w:r>
-        <w:rPr>
-          <w:rFonts w:ascii="Titillium Web" w:eastAsia="Titillium Web" w:hAnsi="Titillium Web" w:cs="Titillium Web"/>
-          <w:color w:val="666666"/>
-          <w:sz w:val="28"/>
-        </w:rPr>
-        <w:t>giorno</w:t>
-      </w:r>
-      <w:proofErr w:type="spellEnd"/>
+        <w:t xml:space="preserve"> 1 volta al giorno</w:t>
+      </w:r>
     </w:p>
     <w:p>
       <w:pPr>
@@ -2512,18 +942,8 @@
           <w:sz w:val="28"/>
         </w:rPr>
         <w:tab/>
-        <w:t xml:space="preserve"> 1 volta a </w:t>
-      </w:r>
-      <w:proofErr w:type="spellStart"/>
-      <w:r>
-        <w:rPr>
-          <w:rFonts w:ascii="Titillium Web" w:eastAsia="Titillium Web" w:hAnsi="Titillium Web" w:cs="Titillium Web"/>
-          <w:color w:val="666666"/>
-          <w:sz w:val="28"/>
-        </w:rPr>
-        <w:t>settimana</w:t>
-      </w:r>
-      <w:proofErr w:type="spellEnd"/>
+        <w:t xml:space="preserve"> 1 volta a settimana</w:t>
+      </w:r>
     </w:p>
     <w:p>
       <w:pPr>
@@ -2550,18 +970,8 @@
           <w:sz w:val="28"/>
         </w:rPr>
         <w:tab/>
-        <w:t xml:space="preserve"> molto </w:t>
-      </w:r>
-      <w:proofErr w:type="spellStart"/>
-      <w:r>
-        <w:rPr>
-          <w:rFonts w:ascii="Titillium Web" w:eastAsia="Titillium Web" w:hAnsi="Titillium Web" w:cs="Titillium Web"/>
-          <w:color w:val="666666"/>
-          <w:sz w:val="28"/>
-        </w:rPr>
-        <w:t>raramente</w:t>
-      </w:r>
-      <w:proofErr w:type="spellEnd"/>
+        <w:t xml:space="preserve"> molto raramente</w:t>
+      </w:r>
     </w:p>
     <w:p>
       <w:pPr>
@@ -2577,84 +987,29 @@
         </w:rPr>
         <w:t xml:space="preserve">5)    </w:t>
       </w:r>
-      <w:proofErr w:type="spellStart"/>
-      <w:r>
-        <w:rPr>
-          <w:rFonts w:ascii="Titillium Web" w:eastAsia="Titillium Web" w:hAnsi="Titillium Web" w:cs="Titillium Web"/>
-          <w:color w:val="666666"/>
-          <w:sz w:val="28"/>
-        </w:rPr>
-        <w:t>Visita</w:t>
-      </w:r>
-      <w:proofErr w:type="spellEnd"/>
-      <w:r>
-        <w:rPr>
-          <w:rFonts w:ascii="Titillium Web" w:eastAsia="Titillium Web" w:hAnsi="Titillium Web" w:cs="Titillium Web"/>
-          <w:color w:val="666666"/>
-          <w:sz w:val="28"/>
-        </w:rPr>
-        <w:t xml:space="preserve"> il </w:t>
-      </w:r>
-      <w:proofErr w:type="spellStart"/>
-      <w:r>
-        <w:rPr>
-          <w:rFonts w:ascii="Titillium Web" w:eastAsia="Titillium Web" w:hAnsi="Titillium Web" w:cs="Titillium Web"/>
-          <w:color w:val="666666"/>
-          <w:sz w:val="28"/>
-        </w:rPr>
-        <w:t>sito</w:t>
-      </w:r>
-      <w:proofErr w:type="spellEnd"/>
-      <w:r>
-        <w:rPr>
-          <w:rFonts w:ascii="Titillium Web" w:eastAsia="Titillium Web" w:hAnsi="Titillium Web" w:cs="Titillium Web"/>
-          <w:color w:val="666666"/>
-          <w:sz w:val="28"/>
-        </w:rPr>
-        <w:t xml:space="preserve"> </w:t>
-      </w:r>
-      <w:r>
-        <w:rPr>
-          <w:rFonts w:ascii="Titillium Web" w:eastAsia="Titillium Web" w:hAnsi="Titillium Web" w:cs="Titillium Web"/>
-          <w:i/>
-          <w:color w:val="666666"/>
-          <w:sz w:val="28"/>
-        </w:rPr>
-        <w:t>https://</w:t>
-      </w:r>
-      <w:r>
-        <w:rPr>
-          <w:rFonts w:ascii="Titillium Web" w:eastAsia="Titillium Web" w:hAnsi="Titillium Web" w:cs="Titillium Web"/>
-          <w:i/>
-          <w:color w:val="666666"/>
-          <w:sz w:val="28"/>
-        </w:rPr>
-        <w:t xml:space="preserve"> </w:t>
-      </w:r>
-      <w:r>
-        <w:rPr>
-          <w:rFonts w:ascii="Titillium Web" w:eastAsia="Titillium Web" w:hAnsi="Titillium Web" w:cs="Titillium Web"/>
-          <w:i/>
-          <w:color w:val="666666"/>
-          <w:sz w:val="28"/>
-        </w:rPr>
-        <w:t>www.unipg.it</w:t>
-      </w:r>
-      <w:r>
-        <w:rPr>
-          <w:rFonts w:ascii="Titillium Web" w:eastAsia="Titillium Web" w:hAnsi="Titillium Web" w:cs="Titillium Web"/>
-          <w:color w:val="666666"/>
-          <w:sz w:val="28"/>
-        </w:rPr>
-        <w:t xml:space="preserve"> </w:t>
-      </w:r>
-      <w:r>
-        <w:rPr>
-          <w:rFonts w:ascii="Titillium Web" w:eastAsia="Titillium Web" w:hAnsi="Titillium Web" w:cs="Titillium Web"/>
-          <w:color w:val="666666"/>
-          <w:sz w:val="28"/>
-        </w:rPr>
-        <w:t>in media:</w:t>
+      <w:r>
+        <w:rPr>
+          <w:rFonts w:ascii="Titillium Web" w:eastAsia="Titillium Web" w:hAnsi="Titillium Web" w:cs="Titillium Web"/>
+          <w:color w:val="666666"/>
+          <w:sz w:val="28"/>
+        </w:rPr>
+        <w:t>Sei/sei stato</w:t>
+      </w:r>
+      <w:r>
+        <w:rPr>
+          <w:rFonts w:ascii="Titillium Web" w:eastAsia="Titillium Web" w:hAnsi="Titillium Web" w:cs="Titillium Web"/>
+          <w:color w:val="666666"/>
+          <w:sz w:val="28"/>
+        </w:rPr>
+        <w:t>/a</w:t>
+      </w:r>
+      <w:r>
+        <w:rPr>
+          <w:rFonts w:ascii="Titillium Web" w:eastAsia="Titillium Web" w:hAnsi="Titillium Web" w:cs="Titillium Web"/>
+          <w:color w:val="666666"/>
+          <w:sz w:val="28"/>
+        </w:rPr>
+        <w:t xml:space="preserve"> uno student Universitario:</w:t>
       </w:r>
     </w:p>
     <w:p>
@@ -2670,138 +1025,6 @@
       <w:r>
         <w:rPr>
           <w:rFonts w:ascii="Titillium Web" w:eastAsia="Titillium Web" w:hAnsi="Titillium Web" w:cs="Titillium Web"/>
-          <w:color w:val="666666"/>
-          <w:sz w:val="28"/>
-        </w:rPr>
-        <w:t xml:space="preserve">   </w:t>
-      </w:r>
-      <w:r>
-        <w:rPr>
-          <w:rFonts w:ascii="Titillium Web" w:eastAsia="Titillium Web" w:hAnsi="Titillium Web" w:cs="Titillium Web"/>
-          <w:color w:val="666666"/>
-          <w:sz w:val="28"/>
-        </w:rPr>
-        <w:tab/>
-        <w:t xml:space="preserve"> </w:t>
-      </w:r>
-      <w:proofErr w:type="spellStart"/>
-      <w:r>
-        <w:rPr>
-          <w:rFonts w:ascii="Titillium Web" w:eastAsia="Titillium Web" w:hAnsi="Titillium Web" w:cs="Titillium Web"/>
-          <w:color w:val="666666"/>
-          <w:sz w:val="28"/>
-        </w:rPr>
-        <w:t>più</w:t>
-      </w:r>
-      <w:proofErr w:type="spellEnd"/>
-      <w:r>
-        <w:rPr>
-          <w:rFonts w:ascii="Titillium Web" w:eastAsia="Titillium Web" w:hAnsi="Titillium Web" w:cs="Titillium Web"/>
-          <w:color w:val="666666"/>
-          <w:sz w:val="28"/>
-        </w:rPr>
-        <w:t xml:space="preserve"> volte al </w:t>
-      </w:r>
-      <w:proofErr w:type="spellStart"/>
-      <w:r>
-        <w:rPr>
-          <w:rFonts w:ascii="Titillium Web" w:eastAsia="Titillium Web" w:hAnsi="Titillium Web" w:cs="Titillium Web"/>
-          <w:color w:val="666666"/>
-          <w:sz w:val="28"/>
-        </w:rPr>
-        <w:t>giorno</w:t>
-      </w:r>
-      <w:proofErr w:type="spellEnd"/>
-    </w:p>
-    <w:p>
-      <w:pPr>
-        <w:pStyle w:val="Standard"/>
-        <w:numPr>
-          <w:ilvl w:val="0"/>
-          <w:numId w:val="3"/>
-        </w:numPr>
-        <w:spacing w:line="360" w:lineRule="auto"/>
-        <w:ind w:hanging="358"/>
-      </w:pPr>
-      <w:r>
-        <w:rPr>
-          <w:rFonts w:ascii="Titillium Web" w:eastAsia="Titillium Web" w:hAnsi="Titillium Web" w:cs="Titillium Web"/>
-          <w:color w:val="666666"/>
-          <w:sz w:val="28"/>
-        </w:rPr>
-        <w:t xml:space="preserve">   </w:t>
-      </w:r>
-      <w:r>
-        <w:rPr>
-          <w:rFonts w:ascii="Titillium Web" w:eastAsia="Titillium Web" w:hAnsi="Titillium Web" w:cs="Titillium Web"/>
-          <w:color w:val="666666"/>
-          <w:sz w:val="28"/>
-        </w:rPr>
-        <w:tab/>
-        <w:t xml:space="preserve"> 1 volta al </w:t>
-      </w:r>
-      <w:proofErr w:type="spellStart"/>
-      <w:r>
-        <w:rPr>
-          <w:rFonts w:ascii="Titillium Web" w:eastAsia="Titillium Web" w:hAnsi="Titillium Web" w:cs="Titillium Web"/>
-          <w:color w:val="666666"/>
-          <w:sz w:val="28"/>
-        </w:rPr>
-        <w:t>giorno</w:t>
-      </w:r>
-      <w:proofErr w:type="spellEnd"/>
-    </w:p>
-    <w:p>
-      <w:pPr>
-        <w:pStyle w:val="Standard"/>
-        <w:numPr>
-          <w:ilvl w:val="0"/>
-          <w:numId w:val="3"/>
-        </w:numPr>
-        <w:spacing w:line="360" w:lineRule="auto"/>
-        <w:ind w:hanging="358"/>
-      </w:pPr>
-      <w:r>
-        <w:rPr>
-          <w:rFonts w:ascii="Titillium Web" w:eastAsia="Titillium Web" w:hAnsi="Titillium Web" w:cs="Titillium Web"/>
-          <w:color w:val="666666"/>
-          <w:sz w:val="28"/>
-        </w:rPr>
-        <w:t xml:space="preserve">   </w:t>
-      </w:r>
-      <w:r>
-        <w:rPr>
-          <w:rFonts w:ascii="Titillium Web" w:eastAsia="Titillium Web" w:hAnsi="Titillium Web" w:cs="Titillium Web"/>
-          <w:color w:val="666666"/>
-          <w:sz w:val="28"/>
-        </w:rPr>
-        <w:tab/>
-        <w:t xml:space="preserve"> 1 volta a </w:t>
-      </w:r>
-      <w:proofErr w:type="spellStart"/>
-      <w:r>
-        <w:rPr>
-          <w:rFonts w:ascii="Titillium Web" w:eastAsia="Titillium Web" w:hAnsi="Titillium Web" w:cs="Titillium Web"/>
-          <w:color w:val="666666"/>
-          <w:sz w:val="28"/>
-        </w:rPr>
-        <w:t>settimana</w:t>
-      </w:r>
-      <w:proofErr w:type="spellEnd"/>
-    </w:p>
-    <w:p>
-      <w:pPr>
-        <w:pStyle w:val="Standard"/>
-        <w:numPr>
-          <w:ilvl w:val="0"/>
-          <w:numId w:val="3"/>
-        </w:numPr>
-        <w:spacing w:line="360" w:lineRule="auto"/>
-        <w:ind w:hanging="358"/>
-      </w:pPr>
-      <w:r>
-        <w:rPr>
-          <w:rFonts w:ascii="Titillium Web" w:eastAsia="Titillium Web" w:hAnsi="Titillium Web" w:cs="Titillium Web"/>
           <w:noProof/>
           <w:color w:val="666666"/>
           <w:sz w:val="28"/>
@@ -2809,18 +1032,18 @@
         <mc:AlternateContent>
           <mc:Choice Requires="wpi">
             <w:drawing>
-              <wp:anchor distT="0" distB="0" distL="114300" distR="114300" simplePos="0" relativeHeight="251663360" behindDoc="0" locked="0" layoutInCell="1" allowOverlap="1" wp14:anchorId="6775A13B" wp14:editId="0AD938C5">
+              <wp:anchor distT="0" distB="0" distL="114300" distR="114300" simplePos="0" relativeHeight="251663360" behindDoc="0" locked="0" layoutInCell="1" allowOverlap="1" wp14:anchorId="4C360559" wp14:editId="7E8CE616">
                 <wp:simplePos x="0" y="0"/>
                 <wp:positionH relativeFrom="column">
-                  <wp:posOffset>203835</wp:posOffset>
+                  <wp:posOffset>198120</wp:posOffset>
                 </wp:positionH>
                 <wp:positionV relativeFrom="paragraph">
-                  <wp:posOffset>0</wp:posOffset>
+                  <wp:posOffset>26035</wp:posOffset>
                 </wp:positionV>
-                <wp:extent cx="171450" cy="237130"/>
-                <wp:effectExtent l="38100" t="57150" r="0" b="48895"/>
+                <wp:extent cx="210185" cy="286300"/>
+                <wp:effectExtent l="38100" t="38100" r="56515" b="57150"/>
                 <wp:wrapNone/>
-                <wp:docPr id="17" name="Input penna 17"/>
+                <wp:docPr id="5" name="Input penna 5"/>
                 <wp:cNvGraphicFramePr/>
                 <a:graphic xmlns:a="http://schemas.openxmlformats.org/drawingml/2006/main">
                   <a:graphicData uri="http://schemas.microsoft.com/office/word/2010/wordprocessingInk">
@@ -2830,7 +1053,7 @@
                       </w14:nvContentPartPr>
                       <w14:xfrm>
                         <a:off x="0" y="0"/>
-                        <a:ext cx="171450" cy="237130"/>
+                        <a:ext cx="210185" cy="286300"/>
                       </w14:xfrm>
                     </w14:contentPart>
                   </a:graphicData>
@@ -2840,7 +1063,26 @@
           </mc:Choice>
           <mc:Fallback>
             <w:pict>
-              <v:shape w14:anchorId="52FE23BE" id="Input penna 17" o:spid="_x0000_s1026" type="#_x0000_t75" style="position:absolute;margin-left:15.35pt;margin-top:-.7pt;width:14.9pt;height:20.05pt;z-index:251663360;visibility:visible;mso-wrap-style:square;mso-wrap-distance-left:9pt;mso-wrap-distance-top:0;mso-wrap-distance-right:9pt;mso-wrap-distance-bottom:0;mso-position-horizontal:absolute;mso-position-horizontal-relative:text;mso-position-vertical:absolute;mso-position-vertical-relative:text" o:gfxdata="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">
+              <v:shapetype w14:anchorId="26F8755B" id="_x0000_t75" coordsize="21600,21600" o:spt="75" o:preferrelative="t" path="m@4@5l@4@11@9@11@9@5xe" filled="f" stroked="f">
+                <v:stroke joinstyle="miter"/>
+                <v:formulas>
+                  <v:f eqn="if lineDrawn pixelLineWidth 0"/>
+                  <v:f eqn="sum @0 1 0"/>
+                  <v:f eqn="sum 0 0 @1"/>
+                  <v:f eqn="prod @2 1 2"/>
+                  <v:f eqn="prod @3 21600 pixelWidth"/>
+                  <v:f eqn="prod @3 21600 pixelHeight"/>
+                  <v:f eqn="sum @0 0 1"/>
+                  <v:f eqn="prod @6 1 2"/>
+                  <v:f eqn="prod @7 21600 pixelWidth"/>
+                  <v:f eqn="sum @8 21600 0"/>
+                  <v:f eqn="prod @7 21600 pixelHeight"/>
+                  <v:f eqn="sum @10 21600 0"/>
+                </v:formulas>
+                <v:path o:extrusionok="f" gradientshapeok="t" o:connecttype="rect"/>
+                <o:lock v:ext="edit" aspectratio="t"/>
+              </v:shapetype>
+              <v:shape id="Input penna 5" o:spid="_x0000_s1026" type="#_x0000_t75" style="position:absolute;margin-left:14.9pt;margin-top:1.35pt;width:17.95pt;height:24pt;z-index:251663360;visibility:visible;mso-wrap-style:square;mso-wrap-distance-left:9pt;mso-wrap-distance-top:0;mso-wrap-distance-right:9pt;mso-wrap-distance-bottom:0;mso-position-horizontal:absolute;mso-position-horizontal-relative:text;mso-position-vertical:absolute;mso-position-vertical-relative:text" o:gfxdata="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">
                 <v:imagedata r:id="rId14" o:title=""/>
               </v:shape>
             </w:pict>
@@ -2862,33 +1104,59 @@
           <w:sz w:val="28"/>
         </w:rPr>
         <w:tab/>
-      </w:r>
-      <w:r>
-        <w:rPr>
-          <w:rFonts w:ascii="Titillium Web" w:eastAsia="Titillium Web" w:hAnsi="Titillium Web" w:cs="Titillium Web"/>
-          <w:color w:val="666666"/>
-          <w:sz w:val="28"/>
-        </w:rPr>
-        <w:t xml:space="preserve"> molt</w:t>
-      </w:r>
-      <w:r>
-        <w:rPr>
-          <w:rFonts w:ascii="Titillium Web" w:eastAsia="Titillium Web" w:hAnsi="Titillium Web" w:cs="Titillium Web"/>
-          <w:color w:val="666666"/>
-          <w:sz w:val="28"/>
-        </w:rPr>
-        <w:t xml:space="preserve">o </w:t>
-      </w:r>
-      <w:proofErr w:type="spellStart"/>
-      <w:r>
-        <w:rPr>
-          <w:rFonts w:ascii="Titillium Web" w:eastAsia="Titillium Web" w:hAnsi="Titillium Web" w:cs="Titillium Web"/>
-          <w:color w:val="666666"/>
-          <w:sz w:val="28"/>
-        </w:rPr>
-        <w:t>raramente</w:t>
-      </w:r>
-      <w:proofErr w:type="spellEnd"/>
+        <w:t xml:space="preserve"> </w:t>
+      </w:r>
+      <w:r>
+        <w:rPr>
+          <w:rFonts w:ascii="Titillium Web" w:eastAsia="Titillium Web" w:hAnsi="Titillium Web" w:cs="Titillium Web"/>
+          <w:color w:val="666666"/>
+          <w:sz w:val="28"/>
+        </w:rPr>
+        <w:t>si</w:t>
+      </w:r>
+    </w:p>
+    <w:p>
+      <w:pPr>
+        <w:pStyle w:val="Standard"/>
+        <w:numPr>
+          <w:ilvl w:val="0"/>
+          <w:numId w:val="3"/>
+        </w:numPr>
+        <w:spacing w:line="360" w:lineRule="auto"/>
+        <w:ind w:hanging="358"/>
+      </w:pPr>
+      <w:r>
+        <w:rPr>
+          <w:rFonts w:ascii="Titillium Web" w:eastAsia="Titillium Web" w:hAnsi="Titillium Web" w:cs="Titillium Web"/>
+          <w:color w:val="666666"/>
+          <w:sz w:val="28"/>
+        </w:rPr>
+        <w:t xml:space="preserve">   </w:t>
+      </w:r>
+      <w:r>
+        <w:rPr>
+          <w:rFonts w:ascii="Titillium Web" w:eastAsia="Titillium Web" w:hAnsi="Titillium Web" w:cs="Titillium Web"/>
+          <w:color w:val="666666"/>
+          <w:sz w:val="28"/>
+        </w:rPr>
+        <w:tab/>
+        <w:t xml:space="preserve"> </w:t>
+      </w:r>
+      <w:r>
+        <w:rPr>
+          <w:rFonts w:ascii="Titillium Web" w:eastAsia="Titillium Web" w:hAnsi="Titillium Web" w:cs="Titillium Web"/>
+          <w:color w:val="666666"/>
+          <w:sz w:val="28"/>
+        </w:rPr>
+        <w:t>no</w:t>
+      </w:r>
+    </w:p>
+    <w:p>
+      <w:pPr>
+        <w:pStyle w:val="Standard"/>
+        <w:spacing w:line="360" w:lineRule="auto"/>
+        <w:ind w:left="720"/>
+      </w:pPr>
     </w:p>
     <w:sectPr>
       <w:footerReference w:type="default" r:id="rId15"/>
@@ -2926,21 +1194,11 @@
       <w:pStyle w:val="Standard"/>
       <w:jc w:val="right"/>
     </w:pPr>
-    <w:r>
-      <w:fldChar w:fldCharType="begin"/>
-    </w:r>
-    <w:r>
-      <w:instrText xml:space="preserve"> HYPERLINK  "https://designers.italia.it/kit/test-usabilita/" </w:instrText>
-    </w:r>
-    <w:r>
-      <w:fldChar w:fldCharType="separate"/>
-    </w:r>
-    <w:r>
-      <w:t>https://designers.italia.it/kit/test-usabilita/</w:t>
-    </w:r>
-    <w:r>
-      <w:fldChar w:fldCharType="end"/>
-    </w:r>
+    <w:hyperlink r:id="rId1" w:history="1">
+      <w:r>
+        <w:t>https://designers.italia.it/kit/test-usabilita/</w:t>
+      </w:r>
+    </w:hyperlink>
     <w:r>
       <w:rPr>
         <w:rFonts w:ascii="Titillium Web" w:eastAsia="Titillium Web" w:hAnsi="Titillium Web" w:cs="Titillium Web"/>
@@ -2964,27 +1222,9 @@
         <w:sz w:val="14"/>
       </w:rPr>
       <w:tab/>
-      <w:t xml:space="preserve">   </w:t>
+      <w:t xml:space="preserve">   Licenza </w:t>
     </w:r>
-    <w:proofErr w:type="spellStart"/>
-    <w:r>
-      <w:rPr>
-        <w:rFonts w:ascii="Titillium Web" w:eastAsia="Titillium Web" w:hAnsi="Titillium Web" w:cs="Titillium Web"/>
-        <w:color w:val="434343"/>
-        <w:sz w:val="14"/>
-      </w:rPr>
-      <w:t>Licenza</w:t>
-    </w:r>
-    <w:proofErr w:type="spellEnd"/>
-    <w:r>
-      <w:rPr>
-        <w:rFonts w:ascii="Titillium Web" w:eastAsia="Titillium Web" w:hAnsi="Titillium Web" w:cs="Titillium Web"/>
-        <w:color w:val="434343"/>
-        <w:sz w:val="14"/>
-      </w:rPr>
-      <w:t xml:space="preserve"> </w:t>
-    </w:r>
-    <w:hyperlink r:id="rId1" w:history="1">
+    <w:hyperlink r:id="rId2" w:history="1">
       <w:r>
         <w:t>CC0 1.0</w:t>
       </w:r>
@@ -3015,7 +1255,7 @@
                   <pic:cNvPicPr/>
                 </pic:nvPicPr>
                 <pic:blipFill>
-                  <a:blip r:embed="rId2">
+                  <a:blip r:embed="rId3">
                     <a:alphaModFix/>
                   </a:blip>
                   <a:stretch>
@@ -4589,15 +2829,15 @@
           <inkml:channelProperty channel="F" name="resolution" value="0" units="1/dev"/>
         </inkml:channelProperties>
       </inkml:inkSource>
-      <inkml:timestamp xml:id="ts0" timeString="2022-03-17T19:09:38.165"/>
+      <inkml:timestamp xml:id="ts0" timeString="2022-03-18T15:29:27.019"/>
     </inkml:context>
     <inkml:brush xml:id="br0">
       <inkml:brushProperty name="width" value="0.05" units="cm"/>
       <inkml:brushProperty name="height" value="0.05" units="cm"/>
     </inkml:brush>
   </inkml:definitions>
-  <inkml:trace contextRef="#ctx0" brushRef="#br0">1 0 24575,'6'1'0,"1"1"0,-1 0 0,0 0 0,1 0 0,-1 0 0,0 1 0,-1 0 0,1 0 0,0 1 0,-1 0 0,0 0 0,9 8 0,18 12 0,-20-15 0,-1 1 0,0 0 0,0 0 0,-1 1 0,15 20 0,15 17 0,-24-29 0,-1 1 0,-1 1 0,22 42 0,-16-27 0,-13-23 0,6 12 0,2 0 0,0-2 0,2 0 0,31 34 0,-36-43-1365,-1-2-5461</inkml:trace>
-  <inkml:trace contextRef="#ctx0" brushRef="#br0" timeOffset="978.15">379 26 24575,'-2'12'0,"0"-1"0,-1 1 0,0-1 0,-1 0 0,0 0 0,-1 0 0,0-1 0,-1 1 0,0-1 0,-1 0 0,-8 10 0,-23 40 0,29-45 0,0 0 0,-22 25 0,23-32 0,1 1 0,0 0 0,0 0 0,1 0 0,1 1 0,-1 0 0,2 0 0,-1 0 0,-4 20 0,6-17 0,-1 0 0,-1 0 0,1 0 0,-8 12 0,-5 14 0,14-29 65,0 0 0,1-1-1,0 1 1,0 16 0,-6 24-1754,3-32-5137</inkml:trace>
+  <inkml:trace contextRef="#ctx0" brushRef="#br0">23 755 24575,'1'-16'0,"0"1"0,1 0 0,0-1 0,1 1 0,1 0 0,1 0 0,0 1 0,0-1 0,2 1 0,0 1 0,17-26 0,4 1 0,3 1 0,52-49 0,-56 59 0,72-85 0,17-16 0,-46 53 0,-38 37-1365,-23 26-5461</inkml:trace>
+  <inkml:trace contextRef="#ctx0" brushRef="#br0" timeOffset="708.37">1 36 24575,'1'18'0,"1"0"0,0 0 0,2 0 0,0 0 0,1-1 0,0 0 0,11 22 0,64 111 0,2-15 0,-59-100 0,3-1 0,51 56 0,12 13 0,-55-64-1365,-23-29-5461</inkml:trace>
 </inkml:ink>
 </file>
 

</xml_diff>